<commit_message>
WIP : controle des moteurs pas à pas.
</commit_message>
<xml_diff>
--- a/Documentation.docx
+++ b/Documentation.docx
@@ -88,7 +88,7 @@
                 <w:noProof/>
                 <w:lang w:val="fr-FR"/>
               </w:rPr>
-              <w:t>00/00/0000</w:t>
+              <w:t>27/05/2019</w:t>
             </w:r>
             <w:r>
               <w:rPr>
@@ -2100,13 +2100,7 @@
               <w:rPr>
                 <w:lang w:val="fr-FR"/>
               </w:rPr>
-              <w:t xml:space="preserve">Servo 1 </w:t>
-            </w:r>
-            <w:r>
-              <w:rPr>
-                <w:lang w:val="fr-FR"/>
-              </w:rPr>
-              <w:t>(Electron)</w:t>
+              <w:t>Servo 1 (Electron)</w:t>
             </w:r>
           </w:p>
         </w:tc>
@@ -3177,12 +3171,395 @@
     </w:p>
     <w:p>
       <w:pPr>
-        <w:rPr>
-          <w:lang w:val="fr-FR"/>
-        </w:rPr>
-      </w:pPr>
+        <w:pStyle w:val="Heading3"/>
+        <w:rPr>
+          <w:lang w:val="fr-FR"/>
+        </w:rPr>
+      </w:pPr>
+      <w:r>
+        <w:rPr>
+          <w:lang w:val="fr-FR"/>
+        </w:rPr>
+        <w:t>Deuxième Jour</w:t>
+      </w:r>
+    </w:p>
+    <w:p>
+      <w:pPr>
+        <w:rPr>
+          <w:lang w:val="fr-FR"/>
+        </w:rPr>
+      </w:pPr>
+      <w:r>
+        <w:rPr>
+          <w:lang w:val="fr-FR"/>
+        </w:rPr>
+        <w:t>Idée : plutôt que d’utiliser le DMA, je pourrais envoyer un (ou plusieurs) octet I²C à chaque interruption sur TIM6.</w:t>
+      </w:r>
+    </w:p>
+    <w:p>
+      <w:pPr>
+        <w:rPr>
+          <w:lang w:val="fr-FR"/>
+        </w:rPr>
+      </w:pPr>
+      <w:r>
+        <w:rPr>
+          <w:lang w:val="fr-FR"/>
+        </w:rPr>
+        <w:t xml:space="preserve">Un problème de jumper sur la Nucléo la faisait tourner trop lentement. En pratique, l’envoi des données en mode </w:t>
+      </w:r>
+      <w:proofErr w:type="spellStart"/>
+      <w:r>
+        <w:rPr>
+          <w:lang w:val="fr-FR"/>
+        </w:rPr>
+        <w:t>burst</w:t>
+      </w:r>
+      <w:proofErr w:type="spellEnd"/>
+      <w:r>
+        <w:rPr>
+          <w:lang w:val="fr-FR"/>
+        </w:rPr>
+        <w:t xml:space="preserve"> pour 8 servos (PCA9685) prend moins d’une milliseconde.</w:t>
+      </w:r>
+    </w:p>
+    <w:p>
+      <w:pPr>
+        <w:rPr>
+          <w:lang w:val="fr-FR"/>
+        </w:rPr>
+      </w:pPr>
+      <w:r>
+        <w:rPr>
+          <w:lang w:val="fr-FR"/>
+        </w:rPr>
+        <w:t>Cela peut donc se faire à une fréquence de plus de 1 KHz, hélas pas assez rapide pour être fait en même temps que l’ISR TIM6.</w:t>
+      </w:r>
+    </w:p>
+    <w:p>
+      <w:pPr>
+        <w:rPr>
+          <w:lang w:val="fr-FR"/>
+        </w:rPr>
+      </w:pPr>
+      <w:r>
+        <w:rPr>
+          <w:lang w:val="fr-FR"/>
+        </w:rPr>
+        <w:t xml:space="preserve">Pour les </w:t>
+      </w:r>
+      <w:proofErr w:type="spellStart"/>
+      <w:r>
+        <w:rPr>
+          <w:lang w:val="fr-FR"/>
+        </w:rPr>
+        <w:t>PaP</w:t>
+      </w:r>
+      <w:proofErr w:type="spellEnd"/>
+      <w:r>
+        <w:rPr>
+          <w:lang w:val="fr-FR"/>
+        </w:rPr>
+        <w:t xml:space="preserve">, je pense que le plus simple est d’utiliser deux </w:t>
+      </w:r>
+      <w:proofErr w:type="spellStart"/>
+      <w:r>
+        <w:rPr>
+          <w:lang w:val="fr-FR"/>
+        </w:rPr>
+        <w:t>timers</w:t>
+      </w:r>
+      <w:proofErr w:type="spellEnd"/>
+      <w:r>
+        <w:rPr>
+          <w:lang w:val="fr-FR"/>
+        </w:rPr>
+        <w:t xml:space="preserve"> (TIM2 et TIM16) pour générer les impulsions de commande de pas. Les ISR de ces </w:t>
+      </w:r>
+      <w:proofErr w:type="spellStart"/>
+      <w:r>
+        <w:rPr>
+          <w:lang w:val="fr-FR"/>
+        </w:rPr>
+        <w:t>timers</w:t>
+      </w:r>
+      <w:proofErr w:type="spellEnd"/>
+      <w:r>
+        <w:rPr>
+          <w:lang w:val="fr-FR"/>
+        </w:rPr>
+        <w:t xml:space="preserve"> compteront les pas à effectuer.</w:t>
+      </w:r>
+    </w:p>
+    <w:p>
+      <w:pPr>
+        <w:rPr>
+          <w:lang w:val="fr-FR"/>
+        </w:rPr>
+      </w:pPr>
+      <w:r>
+        <w:rPr>
+          <w:lang w:val="fr-FR"/>
+        </w:rPr>
+        <w:t>La procédure de commande sera donc :</w:t>
+      </w:r>
+    </w:p>
+    <w:p>
+      <w:pPr>
+        <w:rPr>
+          <w:lang w:val="fr-FR"/>
+        </w:rPr>
+      </w:pPr>
+    </w:p>
+    <w:p>
+      <w:pPr>
+        <w:pStyle w:val="ListParagraph"/>
+        <w:numPr>
+          <w:ilvl w:val="0"/>
+          <w:numId w:val="3"/>
+        </w:numPr>
+        <w:rPr>
+          <w:lang w:val="fr-FR"/>
+        </w:rPr>
+      </w:pPr>
+      <w:r>
+        <w:rPr>
+          <w:lang w:val="fr-FR"/>
+        </w:rPr>
+        <w:t>Attente de retombée du bit « </w:t>
+      </w:r>
+      <w:proofErr w:type="spellStart"/>
+      <w:r>
+        <w:rPr>
+          <w:lang w:val="fr-FR"/>
+        </w:rPr>
+        <w:t>busy</w:t>
+      </w:r>
+      <w:proofErr w:type="spellEnd"/>
+      <w:r>
+        <w:rPr>
+          <w:lang w:val="fr-FR"/>
+        </w:rPr>
+        <w:t> »</w:t>
+      </w:r>
       <w:bookmarkStart w:id="0" w:name="_GoBack"/>
       <w:bookmarkEnd w:id="0"/>
+    </w:p>
+    <w:p>
+      <w:pPr>
+        <w:pStyle w:val="ListParagraph"/>
+        <w:numPr>
+          <w:ilvl w:val="0"/>
+          <w:numId w:val="3"/>
+        </w:numPr>
+        <w:rPr>
+          <w:lang w:val="fr-FR"/>
+        </w:rPr>
+      </w:pPr>
+      <w:r>
+        <w:rPr>
+          <w:lang w:val="fr-FR"/>
+        </w:rPr>
+        <w:t>Détermination des directions en Y et Z =&gt; signaux SM1_DIR et SM2_DIR</w:t>
+      </w:r>
+    </w:p>
+    <w:p>
+      <w:pPr>
+        <w:pStyle w:val="ListParagraph"/>
+        <w:numPr>
+          <w:ilvl w:val="0"/>
+          <w:numId w:val="3"/>
+        </w:numPr>
+        <w:rPr>
+          <w:lang w:val="fr-FR"/>
+        </w:rPr>
+      </w:pPr>
+      <w:r>
+        <w:rPr>
+          <w:lang w:val="fr-FR"/>
+        </w:rPr>
+        <w:t>Stockage du nombre de pas dans des variables globales</w:t>
+      </w:r>
+    </w:p>
+    <w:p>
+      <w:pPr>
+        <w:pStyle w:val="ListParagraph"/>
+        <w:numPr>
+          <w:ilvl w:val="0"/>
+          <w:numId w:val="3"/>
+        </w:numPr>
+        <w:rPr>
+          <w:lang w:val="fr-FR"/>
+        </w:rPr>
+      </w:pPr>
+      <w:r>
+        <w:rPr>
+          <w:lang w:val="fr-FR"/>
+        </w:rPr>
+        <w:t xml:space="preserve">Calcul des périodes de chaque </w:t>
+      </w:r>
+      <w:proofErr w:type="spellStart"/>
+      <w:r>
+        <w:rPr>
+          <w:lang w:val="fr-FR"/>
+        </w:rPr>
+        <w:t>timer</w:t>
+      </w:r>
+      <w:proofErr w:type="spellEnd"/>
+      <w:r>
+        <w:rPr>
+          <w:lang w:val="fr-FR"/>
+        </w:rPr>
+        <w:t xml:space="preserve"> pour obtenir la vitesse désirée</w:t>
+      </w:r>
+    </w:p>
+    <w:p>
+      <w:pPr>
+        <w:pStyle w:val="ListParagraph"/>
+        <w:numPr>
+          <w:ilvl w:val="0"/>
+          <w:numId w:val="3"/>
+        </w:numPr>
+        <w:rPr>
+          <w:lang w:val="fr-FR"/>
+        </w:rPr>
+      </w:pPr>
+      <w:r>
+        <w:rPr>
+          <w:lang w:val="fr-FR"/>
+        </w:rPr>
+        <w:t xml:space="preserve">Réglage des </w:t>
+      </w:r>
+      <w:proofErr w:type="spellStart"/>
+      <w:r>
+        <w:rPr>
+          <w:lang w:val="fr-FR"/>
+        </w:rPr>
+        <w:t>timers</w:t>
+      </w:r>
+      <w:proofErr w:type="spellEnd"/>
+    </w:p>
+    <w:p>
+      <w:pPr>
+        <w:pStyle w:val="ListParagraph"/>
+        <w:numPr>
+          <w:ilvl w:val="0"/>
+          <w:numId w:val="3"/>
+        </w:numPr>
+        <w:rPr>
+          <w:lang w:val="fr-FR"/>
+        </w:rPr>
+      </w:pPr>
+      <w:r>
+        <w:rPr>
+          <w:lang w:val="fr-FR"/>
+        </w:rPr>
+        <w:t xml:space="preserve">Démarrage des </w:t>
+      </w:r>
+      <w:proofErr w:type="spellStart"/>
+      <w:r>
+        <w:rPr>
+          <w:lang w:val="fr-FR"/>
+        </w:rPr>
+        <w:t>timers</w:t>
+      </w:r>
+      <w:proofErr w:type="spellEnd"/>
+    </w:p>
+    <w:p>
+      <w:pPr>
+        <w:pStyle w:val="ListParagraph"/>
+        <w:numPr>
+          <w:ilvl w:val="1"/>
+          <w:numId w:val="3"/>
+        </w:numPr>
+        <w:rPr>
+          <w:lang w:val="fr-FR"/>
+        </w:rPr>
+      </w:pPr>
+      <w:r>
+        <w:rPr>
+          <w:lang w:val="fr-FR"/>
+        </w:rPr>
+        <w:t>Allumage du bit « </w:t>
+      </w:r>
+      <w:proofErr w:type="spellStart"/>
+      <w:r>
+        <w:rPr>
+          <w:lang w:val="fr-FR"/>
+        </w:rPr>
+        <w:t>busy</w:t>
+      </w:r>
+      <w:proofErr w:type="spellEnd"/>
+      <w:r>
+        <w:rPr>
+          <w:lang w:val="fr-FR"/>
+        </w:rPr>
+        <w:t> »</w:t>
+      </w:r>
+    </w:p>
+    <w:p>
+      <w:pPr>
+        <w:pStyle w:val="ListParagraph"/>
+        <w:numPr>
+          <w:ilvl w:val="0"/>
+          <w:numId w:val="3"/>
+        </w:numPr>
+        <w:rPr>
+          <w:lang w:val="fr-FR"/>
+        </w:rPr>
+      </w:pPr>
+      <w:r>
+        <w:rPr>
+          <w:lang w:val="fr-FR"/>
+        </w:rPr>
+        <w:t xml:space="preserve">Extinction des </w:t>
+      </w:r>
+      <w:proofErr w:type="spellStart"/>
+      <w:r>
+        <w:rPr>
+          <w:lang w:val="fr-FR"/>
+        </w:rPr>
+        <w:t>timers</w:t>
+      </w:r>
+      <w:proofErr w:type="spellEnd"/>
+      <w:r>
+        <w:rPr>
+          <w:lang w:val="fr-FR"/>
+        </w:rPr>
+        <w:t xml:space="preserve"> par leurs ISR respectives, qui décomptent le nombre de pas</w:t>
+      </w:r>
+    </w:p>
+    <w:p>
+      <w:pPr>
+        <w:pStyle w:val="ListParagraph"/>
+        <w:numPr>
+          <w:ilvl w:val="1"/>
+          <w:numId w:val="3"/>
+        </w:numPr>
+        <w:rPr>
+          <w:lang w:val="fr-FR"/>
+        </w:rPr>
+      </w:pPr>
+      <w:r>
+        <w:rPr>
+          <w:lang w:val="fr-FR"/>
+        </w:rPr>
+        <w:t>Extinction du bit « </w:t>
+      </w:r>
+      <w:proofErr w:type="spellStart"/>
+      <w:r>
+        <w:rPr>
+          <w:lang w:val="fr-FR"/>
+        </w:rPr>
+        <w:t>busy</w:t>
+      </w:r>
+      <w:proofErr w:type="spellEnd"/>
+      <w:r>
+        <w:rPr>
+          <w:lang w:val="fr-FR"/>
+        </w:rPr>
+        <w:t> »</w:t>
+      </w:r>
     </w:p>
     <w:p>
       <w:pPr>
@@ -3395,7 +3772,7 @@
         <w:rFonts w:ascii="Symbol" w:eastAsiaTheme="minorHAnsi" w:hAnsi="Symbol" w:cstheme="minorBidi" w:hint="default"/>
       </w:rPr>
     </w:lvl>
-    <w:lvl w:ilvl="1" w:tplc="04090003" w:tentative="1">
+    <w:lvl w:ilvl="1" w:tplc="04090003">
       <w:start w:val="1"/>
       <w:numFmt w:val="bullet"/>
       <w:lvlText w:val="o"/>
@@ -3757,6 +4134,7 @@
     <w:lsdException w:name="HTML Sample" w:semiHidden="1" w:unhideWhenUsed="1"/>
     <w:lsdException w:name="HTML Typewriter" w:semiHidden="1" w:unhideWhenUsed="1"/>
     <w:lsdException w:name="HTML Variable" w:semiHidden="1" w:unhideWhenUsed="1"/>
+    <w:lsdException w:name="Normal Table" w:semiHidden="1" w:unhideWhenUsed="1"/>
     <w:lsdException w:name="annotation subject" w:semiHidden="1" w:unhideWhenUsed="1"/>
     <w:lsdException w:name="No List" w:semiHidden="1" w:unhideWhenUsed="1"/>
     <w:lsdException w:name="Outline List 1" w:semiHidden="1" w:unhideWhenUsed="1"/>
@@ -3803,8 +4181,10 @@
     <w:lsdException w:name="Table Subtle 2" w:semiHidden="1" w:unhideWhenUsed="1"/>
     <w:lsdException w:name="Table Web 1" w:semiHidden="1" w:unhideWhenUsed="1"/>
     <w:lsdException w:name="Table Web 2" w:semiHidden="1" w:unhideWhenUsed="1"/>
+    <w:lsdException w:name="Table Web 3" w:semiHidden="1" w:unhideWhenUsed="1"/>
     <w:lsdException w:name="Balloon Text" w:semiHidden="1" w:unhideWhenUsed="1"/>
     <w:lsdException w:name="Table Grid" w:uiPriority="59"/>
+    <w:lsdException w:name="Table Theme" w:semiHidden="1" w:unhideWhenUsed="1"/>
     <w:lsdException w:name="Placeholder Text" w:semiHidden="1"/>
     <w:lsdException w:name="No Spacing" w:uiPriority="1" w:qFormat="1"/>
     <w:lsdException w:name="Light Shading" w:uiPriority="60"/>
@@ -4844,7 +5224,7 @@
 </file>
 
 <file path=customXml/itemProps1.xml><?xml version="1.0" encoding="utf-8"?>
-<ds:datastoreItem xmlns:ds="http://schemas.openxmlformats.org/officeDocument/2006/customXml" ds:itemID="{A2B0FA00-B6B4-4538-BFDA-68489D03FBB2}">
+<ds:datastoreItem xmlns:ds="http://schemas.openxmlformats.org/officeDocument/2006/customXml" ds:itemID="{81BFF0AA-A7E2-4DF0-870B-8A070AC01C32}">
   <ds:schemaRefs>
     <ds:schemaRef ds:uri="http://schemas.openxmlformats.org/officeDocument/2006/bibliography"/>
   </ds:schemaRefs>

</xml_diff>

<commit_message>
Code de base pour détection robot, lancement électron et passage à la boucle de chorégraphie
</commit_message>
<xml_diff>
--- a/Documentation.docx
+++ b/Documentation.docx
@@ -405,22 +405,12 @@
           <w:lang w:val="fr-FR"/>
         </w:rPr>
       </w:pPr>
-      <w:proofErr w:type="spellStart"/>
-      <w:proofErr w:type="gramStart"/>
-      <w:r>
-        <w:rPr>
-          <w:lang w:val="fr-FR"/>
-        </w:rPr>
-        <w:t>ù</w:t>
-      </w:r>
       <w:r>
         <w:rPr>
           <w:lang w:val="fr-FR"/>
         </w:rPr>
         <w:t>Connections</w:t>
       </w:r>
-      <w:proofErr w:type="spellEnd"/>
-      <w:proofErr w:type="gramEnd"/>
     </w:p>
     <w:p>
       <w:pPr>
@@ -2472,20 +2462,34 @@
         <w:rPr>
           <w:lang w:val="fr-FR"/>
         </w:rPr>
-        <w:t>WIP</w:t>
-      </w:r>
-    </w:p>
-    <w:p>
-      <w:pPr>
-        <w:rPr>
-          <w:lang w:val="fr-FR"/>
-        </w:rPr>
-      </w:pPr>
-      <w:r>
-        <w:rPr>
-          <w:lang w:val="fr-FR"/>
-        </w:rPr>
-        <w:t>Je souhaite créer une fonction de déplacement synchronisé de tous les actionneurs. Les actionneurs sont :</w:t>
+        <w:t>Commande de l’Enceinte Bluetooth</w:t>
+      </w:r>
+    </w:p>
+    <w:p>
+      <w:pPr>
+        <w:rPr>
+          <w:lang w:val="fr-FR"/>
+        </w:rPr>
+      </w:pPr>
+      <w:r>
+        <w:rPr>
+          <w:lang w:val="fr-FR"/>
+        </w:rPr>
+        <w:t>L’enceinte Bluetooth est commandée par application de sa tension d’alimentation, qui est générée à partir du rail 12 V par un convertisseur DC-DC. Ce convertisseur peut être allumé et éteint depuis « </w:t>
+      </w:r>
+      <w:proofErr w:type="spellStart"/>
+      <w:r>
+        <w:rPr>
+          <w:lang w:val="fr-FR"/>
+        </w:rPr>
+        <w:t>main.c</w:t>
+      </w:r>
+      <w:proofErr w:type="spellEnd"/>
+      <w:r>
+        <w:rPr>
+          <w:lang w:val="fr-FR"/>
+        </w:rPr>
+        <w:t> » grâce à deux macros :</w:t>
       </w:r>
     </w:p>
     <w:p>
@@ -2503,35 +2507,7 @@
         <w:rPr>
           <w:lang w:val="fr-FR"/>
         </w:rPr>
-        <w:t xml:space="preserve">Deux moteurs </w:t>
-      </w:r>
-      <w:proofErr w:type="spellStart"/>
-      <w:r>
-        <w:rPr>
-          <w:lang w:val="fr-FR"/>
-        </w:rPr>
-        <w:t>PaP</w:t>
-      </w:r>
-      <w:proofErr w:type="spellEnd"/>
-      <w:r>
-        <w:rPr>
-          <w:lang w:val="fr-FR"/>
-        </w:rPr>
-        <w:t xml:space="preserve"> pilotables par GPIO ou </w:t>
-      </w:r>
-      <w:proofErr w:type="spellStart"/>
-      <w:r>
-        <w:rPr>
-          <w:lang w:val="fr-FR"/>
-        </w:rPr>
-        <w:t>timer</w:t>
-      </w:r>
-      <w:proofErr w:type="spellEnd"/>
-      <w:r>
-        <w:rPr>
-          <w:lang w:val="fr-FR"/>
-        </w:rPr>
-        <w:t>.</w:t>
+        <w:t>BUCKON</w:t>
       </w:r>
     </w:p>
     <w:p>
@@ -2549,767 +2525,49 @@
         <w:rPr>
           <w:lang w:val="fr-FR"/>
         </w:rPr>
-        <w:t>Des servos pilotés via bus I²C (PCA9685).</w:t>
-      </w:r>
-    </w:p>
-    <w:p>
-      <w:pPr>
-        <w:rPr>
-          <w:lang w:val="fr-FR"/>
-        </w:rPr>
-      </w:pPr>
-      <w:r>
-        <w:rPr>
-          <w:lang w:val="fr-FR"/>
-        </w:rPr>
-        <w:t>Les servos pilotés directement par le STM32 ne sont pas inclus dans cette fonction.</w:t>
-      </w:r>
-    </w:p>
-    <w:p>
-      <w:pPr>
-        <w:rPr>
-          <w:lang w:val="fr-FR"/>
-        </w:rPr>
-      </w:pPr>
-      <w:r>
-        <w:rPr>
-          <w:lang w:val="fr-FR"/>
-        </w:rPr>
-        <w:t>L’idée est de passer un vecteur de positions à atteindre sur chaque axe dans un temps donné. La fonction sera bloquante jusqu’à exécution du mouvement commandé.</w:t>
-      </w:r>
-    </w:p>
-    <w:p>
-      <w:pPr>
-        <w:rPr>
-          <w:lang w:val="fr-FR"/>
-        </w:rPr>
-      </w:pPr>
-      <w:r>
-        <w:rPr>
-          <w:lang w:val="fr-FR"/>
-        </w:rPr>
-        <w:t>La complexité vient des différences de vitesse sur chaque axe, ainsi que du parallélisme entre les moteurs et les servos.</w:t>
-      </w:r>
-    </w:p>
-    <w:p>
-      <w:pPr>
-        <w:rPr>
-          <w:lang w:val="fr-FR"/>
-        </w:rPr>
-      </w:pPr>
-      <w:r>
-        <w:rPr>
-          <w:lang w:val="fr-FR"/>
-        </w:rPr>
-        <w:t xml:space="preserve">Une grande simplification serait le pilotage des moteurs par </w:t>
+        <w:t>BUCKOFF</w:t>
+      </w:r>
+    </w:p>
+    <w:p>
+      <w:pPr>
+        <w:pStyle w:val="Heading2"/>
+        <w:rPr>
+          <w:lang w:val="fr-FR"/>
+        </w:rPr>
+      </w:pPr>
+      <w:r>
+        <w:rPr>
+          <w:lang w:val="fr-FR"/>
+        </w:rPr>
+        <w:t>Commande de la LED du Module Nucléo</w:t>
+      </w:r>
+    </w:p>
+    <w:p>
+      <w:pPr>
+        <w:rPr>
+          <w:lang w:val="fr-FR"/>
+        </w:rPr>
+      </w:pPr>
+      <w:r>
+        <w:rPr>
+          <w:lang w:val="fr-FR"/>
+        </w:rPr>
+        <w:t>Pour aider au test, la LED verte du module Nucléo peut être allumée et éteinte depuis « </w:t>
       </w:r>
       <w:proofErr w:type="spellStart"/>
       <w:r>
         <w:rPr>
           <w:lang w:val="fr-FR"/>
         </w:rPr>
-        <w:t>timer</w:t>
+        <w:t>main.c</w:t>
       </w:r>
       <w:proofErr w:type="spellEnd"/>
       <w:r>
         <w:rPr>
           <w:lang w:val="fr-FR"/>
         </w:rPr>
-        <w:t>. SM2_STEP peut être multiplexée à TIM2_CH1, et SM1_STEP à TIM16_CH1. Ces deux sorties supportent le mode « output compare ».</w:t>
-      </w:r>
-    </w:p>
-    <w:p>
-      <w:pPr>
-        <w:rPr>
-          <w:lang w:val="fr-FR"/>
-        </w:rPr>
-      </w:pPr>
-      <w:r>
-        <w:rPr>
-          <w:lang w:val="fr-FR"/>
-        </w:rPr>
-        <w:lastRenderedPageBreak/>
-        <w:t xml:space="preserve">Mon but est de les utiliser pour générer un train d’impulsion avec un nombre d’impulsion et </w:t>
-      </w:r>
-      <w:proofErr w:type="gramStart"/>
-      <w:r>
-        <w:rPr>
-          <w:lang w:val="fr-FR"/>
-        </w:rPr>
-        <w:t>une fréquence programmables</w:t>
-      </w:r>
-      <w:proofErr w:type="gramEnd"/>
-      <w:r>
-        <w:rPr>
-          <w:lang w:val="fr-FR"/>
-        </w:rPr>
-        <w:t xml:space="preserve"> et </w:t>
-      </w:r>
-      <w:proofErr w:type="spellStart"/>
-      <w:r>
-        <w:rPr>
-          <w:lang w:val="fr-FR"/>
-        </w:rPr>
-        <w:t>indépendents</w:t>
-      </w:r>
-      <w:proofErr w:type="spellEnd"/>
-      <w:r>
-        <w:rPr>
-          <w:lang w:val="fr-FR"/>
-        </w:rPr>
-        <w:t xml:space="preserve">. En mode « output compare » je </w:t>
-      </w:r>
-      <w:r>
-        <w:rPr>
-          <w:lang w:val="fr-FR"/>
-        </w:rPr>
-        <w:t xml:space="preserve">dois pouvoir générer une fréquence spécifique contrôlée par la période du </w:t>
-      </w:r>
-      <w:proofErr w:type="spellStart"/>
-      <w:r>
-        <w:rPr>
-          <w:lang w:val="fr-FR"/>
-        </w:rPr>
-        <w:t>timer</w:t>
-      </w:r>
-      <w:proofErr w:type="spellEnd"/>
-      <w:r>
-        <w:rPr>
-          <w:lang w:val="fr-FR"/>
-        </w:rPr>
-        <w:t>.</w:t>
-      </w:r>
-    </w:p>
-    <w:p>
-      <w:pPr>
-        <w:rPr>
-          <w:lang w:val="fr-FR"/>
-        </w:rPr>
-      </w:pPr>
-      <w:r>
-        <w:rPr>
-          <w:lang w:val="fr-FR"/>
-        </w:rPr>
-        <w:t xml:space="preserve">Idée : je devrais pouvoir utiliser un </w:t>
-      </w:r>
-      <w:proofErr w:type="spellStart"/>
-      <w:r>
-        <w:rPr>
-          <w:lang w:val="fr-FR"/>
-        </w:rPr>
-        <w:t>timer</w:t>
-      </w:r>
-      <w:proofErr w:type="spellEnd"/>
-      <w:r>
-        <w:rPr>
-          <w:lang w:val="fr-FR"/>
-        </w:rPr>
-        <w:t xml:space="preserve"> pour implémenter la durée du mouvement, plutôt que de fixer le nombre d’impulsions pour chaque axe. Moins précis mais plus simple à implémenter.</w:t>
-      </w:r>
-    </w:p>
-    <w:p>
-      <w:pPr>
-        <w:rPr>
-          <w:lang w:val="fr-FR"/>
-        </w:rPr>
-      </w:pPr>
-      <w:r>
-        <w:rPr>
-          <w:lang w:val="fr-FR"/>
-        </w:rPr>
-        <w:t xml:space="preserve">Il se trouve que le F303K8 n’a qu’un seul </w:t>
-      </w:r>
-      <w:proofErr w:type="spellStart"/>
-      <w:r>
-        <w:rPr>
-          <w:lang w:val="fr-FR"/>
-        </w:rPr>
-        <w:t>timer</w:t>
-      </w:r>
-      <w:proofErr w:type="spellEnd"/>
-      <w:r>
-        <w:rPr>
-          <w:lang w:val="fr-FR"/>
-        </w:rPr>
-        <w:t xml:space="preserve"> « full-</w:t>
-      </w:r>
-      <w:proofErr w:type="spellStart"/>
-      <w:r>
-        <w:rPr>
-          <w:lang w:val="fr-FR"/>
-        </w:rPr>
-        <w:t>feature</w:t>
-      </w:r>
-      <w:proofErr w:type="spellEnd"/>
-      <w:r>
-        <w:rPr>
-          <w:lang w:val="fr-FR"/>
-        </w:rPr>
-        <w:t> », TIM1, qui n’est pas encore utilisé. Celui-ci inclut un compteur de répétitions et la génération de signal trigger.</w:t>
-      </w:r>
-    </w:p>
-    <w:p>
-      <w:pPr>
-        <w:rPr>
-          <w:lang w:val="fr-FR"/>
-        </w:rPr>
-      </w:pPr>
-      <w:r>
-        <w:rPr>
-          <w:lang w:val="fr-FR"/>
-        </w:rPr>
-        <w:t xml:space="preserve">L’approche la plus pratique pour piloter les </w:t>
-      </w:r>
-      <w:proofErr w:type="spellStart"/>
-      <w:r>
-        <w:rPr>
-          <w:lang w:val="fr-FR"/>
-        </w:rPr>
-        <w:t>PaP</w:t>
-      </w:r>
-      <w:proofErr w:type="spellEnd"/>
-      <w:r>
-        <w:rPr>
-          <w:lang w:val="fr-FR"/>
-        </w:rPr>
-        <w:t xml:space="preserve"> va </w:t>
-      </w:r>
-      <w:r>
-        <w:rPr>
-          <w:lang w:val="fr-FR"/>
-        </w:rPr>
-        <w:t>ê</w:t>
-      </w:r>
-      <w:r>
-        <w:rPr>
-          <w:lang w:val="fr-FR"/>
-        </w:rPr>
-        <w:t>tre</w:t>
-      </w:r>
-      <w:r>
-        <w:rPr>
-          <w:lang w:val="fr-FR"/>
-        </w:rPr>
-        <w:t xml:space="preserve"> l’algo de </w:t>
-      </w:r>
-      <w:proofErr w:type="spellStart"/>
-      <w:r>
-        <w:rPr>
-          <w:lang w:val="fr-FR"/>
-        </w:rPr>
-        <w:t>Bressenham</w:t>
-      </w:r>
-      <w:proofErr w:type="spellEnd"/>
-      <w:r>
-        <w:rPr>
-          <w:lang w:val="fr-FR"/>
-        </w:rPr>
-        <w:t xml:space="preserve">, cadencé par une interruption de </w:t>
-      </w:r>
-      <w:proofErr w:type="spellStart"/>
-      <w:r>
-        <w:rPr>
-          <w:lang w:val="fr-FR"/>
-        </w:rPr>
-        <w:t>timer</w:t>
-      </w:r>
-      <w:proofErr w:type="spellEnd"/>
-      <w:r>
-        <w:rPr>
-          <w:lang w:val="fr-FR"/>
-        </w:rPr>
-        <w:t xml:space="preserve"> basique (</w:t>
-      </w:r>
-      <w:r>
-        <w:rPr>
-          <w:b/>
-          <w:lang w:val="fr-FR"/>
-        </w:rPr>
-        <w:t>TIM6</w:t>
-      </w:r>
-      <w:r>
-        <w:rPr>
-          <w:lang w:val="fr-FR"/>
-        </w:rPr>
-        <w:t xml:space="preserve">) dont la fréquence sera choisie en fonction de la plus grande distance à couvrir (H ou V) et du temps imparti pour la couvrir. L’ISR de ce </w:t>
-      </w:r>
-      <w:proofErr w:type="spellStart"/>
-      <w:r>
-        <w:rPr>
-          <w:lang w:val="fr-FR"/>
-        </w:rPr>
-        <w:t>timer</w:t>
-      </w:r>
-      <w:proofErr w:type="spellEnd"/>
-      <w:r>
-        <w:rPr>
-          <w:lang w:val="fr-FR"/>
-        </w:rPr>
-        <w:t xml:space="preserve"> gardera le compte du nombre de pas effectué dans une variable globale.</w:t>
-      </w:r>
-    </w:p>
-    <w:p>
-      <w:pPr>
-        <w:rPr>
-          <w:lang w:val="fr-FR"/>
-        </w:rPr>
-      </w:pPr>
-      <w:r>
-        <w:rPr>
-          <w:lang w:val="fr-FR"/>
-        </w:rPr>
-        <w:t>La première étape va donc consister à vérifier que je peux faire fonctionner cette IRQ comme je l’entends.</w:t>
-      </w:r>
-      <w:r>
-        <w:rPr>
-          <w:lang w:val="fr-FR"/>
-        </w:rPr>
-        <w:t xml:space="preserve"> Essai rapide : mes </w:t>
-      </w:r>
-      <w:proofErr w:type="spellStart"/>
-      <w:r>
-        <w:rPr>
-          <w:lang w:val="fr-FR"/>
-        </w:rPr>
-        <w:t>timers</w:t>
-      </w:r>
-      <w:proofErr w:type="spellEnd"/>
-      <w:r>
-        <w:rPr>
-          <w:lang w:val="fr-FR"/>
-        </w:rPr>
-        <w:t xml:space="preserve"> sont </w:t>
-      </w:r>
-      <w:proofErr w:type="spellStart"/>
-      <w:r>
-        <w:rPr>
-          <w:lang w:val="fr-FR"/>
-        </w:rPr>
-        <w:t>clockés</w:t>
-      </w:r>
-      <w:proofErr w:type="spellEnd"/>
-      <w:r>
-        <w:rPr>
-          <w:lang w:val="fr-FR"/>
-        </w:rPr>
-        <w:t xml:space="preserve"> à 72 MHz, mes </w:t>
-      </w:r>
-      <w:proofErr w:type="spellStart"/>
-      <w:r>
-        <w:rPr>
-          <w:lang w:val="fr-FR"/>
-        </w:rPr>
-        <w:t>PaP</w:t>
-      </w:r>
-      <w:proofErr w:type="spellEnd"/>
-      <w:r>
-        <w:rPr>
-          <w:lang w:val="fr-FR"/>
-        </w:rPr>
-        <w:t xml:space="preserve"> font 200 pas/tour et 8mm par tour. Un mouvement de 1mm correspond donc à 25 pas. La gamme de vitesses est fixée arbitrairement de 1 mm/s à 100 mm/s, soit une fréquence de pas de 25 à 2500 Hz. Mettons 24 à 3600 pour simplifier les calculs.</w:t>
-      </w:r>
-    </w:p>
-    <w:p>
-      <w:pPr>
-        <w:rPr>
-          <w:lang w:val="fr-FR"/>
-        </w:rPr>
-      </w:pPr>
-      <w:r>
-        <w:rPr>
-          <w:lang w:val="fr-FR"/>
-        </w:rPr>
-        <w:t xml:space="preserve">Pour produire 24 Hz à partir de 72 MHz j’ai besoin d’un rapport de 3 millions, et pour 3600 Hz un rapport de 20000. Le </w:t>
-      </w:r>
-      <w:proofErr w:type="spellStart"/>
-      <w:r>
-        <w:rPr>
-          <w:lang w:val="fr-FR"/>
-        </w:rPr>
-        <w:t>prescaler</w:t>
-      </w:r>
-      <w:proofErr w:type="spellEnd"/>
-      <w:r>
-        <w:rPr>
-          <w:lang w:val="fr-FR"/>
-        </w:rPr>
-        <w:t xml:space="preserve"> de TIM6</w:t>
-      </w:r>
-      <w:r>
-        <w:rPr>
-          <w:lang w:val="fr-FR"/>
-        </w:rPr>
-        <w:t xml:space="preserve"> est sur 16 bits</w:t>
-      </w:r>
-      <w:r>
-        <w:rPr>
-          <w:lang w:val="fr-FR"/>
-        </w:rPr>
-        <w:t xml:space="preserve">, ainsi que la période. Je veux la gamme dynamique la plus large sur la période, disons de 0 à 60000, où 60000 correspondrait au rapport de 3 </w:t>
-      </w:r>
-      <w:proofErr w:type="gramStart"/>
-      <w:r>
-        <w:rPr>
-          <w:lang w:val="fr-FR"/>
-        </w:rPr>
-        <w:t>million</w:t>
-      </w:r>
-      <w:proofErr w:type="gramEnd"/>
-      <w:r>
-        <w:rPr>
-          <w:lang w:val="fr-FR"/>
-        </w:rPr>
-        <w:t xml:space="preserve">. 3M/60K = 50, ce qui sera la valeur du </w:t>
-      </w:r>
-      <w:proofErr w:type="spellStart"/>
-      <w:r>
-        <w:rPr>
-          <w:lang w:val="fr-FR"/>
-        </w:rPr>
-        <w:t>prescaler</w:t>
-      </w:r>
-      <w:proofErr w:type="spellEnd"/>
-      <w:r>
-        <w:rPr>
-          <w:lang w:val="fr-FR"/>
-        </w:rPr>
-        <w:t>.</w:t>
-      </w:r>
-    </w:p>
-    <w:p>
-      <w:pPr>
-        <w:rPr>
-          <w:lang w:val="fr-FR"/>
-        </w:rPr>
-      </w:pPr>
-      <w:r>
-        <w:rPr>
-          <w:lang w:val="fr-FR"/>
-        </w:rPr>
-        <w:t xml:space="preserve">Donc, si je </w:t>
-      </w:r>
-      <w:proofErr w:type="spellStart"/>
-      <w:r>
-        <w:rPr>
-          <w:lang w:val="fr-FR"/>
-        </w:rPr>
-        <w:t>met</w:t>
-      </w:r>
-      <w:proofErr w:type="spellEnd"/>
-      <w:r>
-        <w:rPr>
-          <w:lang w:val="fr-FR"/>
-        </w:rPr>
-        <w:t xml:space="preserve"> une période de 1, j’aurai une fréquence de 72 MHz / 50 </w:t>
-      </w:r>
-      <w:proofErr w:type="gramStart"/>
-      <w:r>
-        <w:rPr>
-          <w:lang w:val="fr-FR"/>
-        </w:rPr>
-        <w:t>=  1.44</w:t>
-      </w:r>
-      <w:proofErr w:type="gramEnd"/>
-      <w:r>
-        <w:rPr>
-          <w:lang w:val="fr-FR"/>
-        </w:rPr>
-        <w:t xml:space="preserve"> MHz. Pour une période de 60000 j’aurai une fréquence de 24 Hz. Pour obtenir 3600 Hz il me faudra une période de 400.</w:t>
-      </w:r>
-    </w:p>
-    <w:p>
-      <w:pPr>
-        <w:rPr>
-          <w:lang w:val="fr-FR"/>
-        </w:rPr>
-      </w:pPr>
-      <w:r>
-        <w:rPr>
-          <w:lang w:val="fr-FR"/>
-        </w:rPr>
-        <w:t xml:space="preserve">Je compte passer comme arguments une distance (en mm) et une vitesse (en mm/s). Je dois pouvoir facilement convertir la vitesse en période de </w:t>
-      </w:r>
-      <w:proofErr w:type="spellStart"/>
-      <w:r>
-        <w:rPr>
-          <w:lang w:val="fr-FR"/>
-        </w:rPr>
-        <w:t>timer</w:t>
-      </w:r>
-      <w:proofErr w:type="spellEnd"/>
-      <w:r>
-        <w:rPr>
-          <w:lang w:val="fr-FR"/>
-        </w:rPr>
-        <w:t xml:space="preserve">. Je sais que mon </w:t>
-      </w:r>
-      <w:proofErr w:type="spellStart"/>
-      <w:r>
-        <w:rPr>
-          <w:lang w:val="fr-FR"/>
-        </w:rPr>
-        <w:t>timer</w:t>
-      </w:r>
-      <w:proofErr w:type="spellEnd"/>
-      <w:r>
-        <w:rPr>
-          <w:lang w:val="fr-FR"/>
-        </w:rPr>
-        <w:t xml:space="preserve"> aura une fréquence de comptage de 1.44 MHz et que 1 mm = 25 pas. </w:t>
-      </w:r>
-      <w:r>
-        <w:rPr>
-          <w:lang w:val="fr-FR"/>
-        </w:rPr>
-        <w:t>Donc :</w:t>
-      </w:r>
-    </w:p>
-    <w:p>
-      <w:pPr>
-        <w:rPr>
-          <w:lang w:val="fr-FR"/>
-        </w:rPr>
-      </w:pPr>
-      <w:r>
-        <w:rPr>
-          <w:lang w:val="fr-FR"/>
-        </w:rPr>
-        <w:t>V = 1.44 MHz / 25 / P = 57600 / P</w:t>
-      </w:r>
-    </w:p>
-    <w:p>
-      <w:pPr>
-        <w:rPr>
-          <w:lang w:val="fr-FR"/>
-        </w:rPr>
-      </w:pPr>
-      <w:r>
-        <w:rPr>
-          <w:lang w:val="fr-FR"/>
-        </w:rPr>
-        <w:t>Donc :</w:t>
-      </w:r>
-    </w:p>
-    <w:p>
-      <w:pPr>
-        <w:rPr>
-          <w:lang w:val="fr-FR"/>
-        </w:rPr>
-      </w:pPr>
-      <w:r>
-        <w:rPr>
-          <w:lang w:val="fr-FR"/>
-        </w:rPr>
-        <w:t>P = 57600 / V.</w:t>
-      </w:r>
-    </w:p>
-    <w:p>
-      <w:pPr>
-        <w:rPr>
-          <w:lang w:val="fr-FR"/>
-        </w:rPr>
-      </w:pPr>
-      <w:r>
-        <w:rPr>
-          <w:lang w:val="fr-FR"/>
-        </w:rPr>
-        <w:t>Vérifions :</w:t>
-      </w:r>
-    </w:p>
-    <w:p>
-      <w:pPr>
-        <w:rPr>
-          <w:lang w:val="fr-FR"/>
-        </w:rPr>
-      </w:pPr>
-      <w:r>
-        <w:rPr>
-          <w:lang w:val="fr-FR"/>
-        </w:rPr>
-        <w:t>Si V = 1 mm/s, P = 57600, ce qui produira 72 MHz / 50 / 57600 = 25 Hz, effectivement 1 mm/s</w:t>
-      </w:r>
-    </w:p>
-    <w:p>
-      <w:pPr>
-        <w:rPr>
-          <w:lang w:val="fr-FR"/>
-        </w:rPr>
-      </w:pPr>
-      <w:r>
-        <w:rPr>
-          <w:lang w:val="fr-FR"/>
-        </w:rPr>
-        <w:t>Si V = 100 mm/s, P = 576, ce qui produira 72 MHz / 50 / 576 = 2500 Hz, effectivement 100 mm/s</w:t>
-      </w:r>
-    </w:p>
-    <w:p>
-      <w:pPr>
-        <w:rPr>
-          <w:lang w:val="fr-FR"/>
-        </w:rPr>
-      </w:pPr>
-      <w:r>
-        <w:rPr>
-          <w:lang w:val="fr-FR"/>
-        </w:rPr>
-        <w:t>En parallèle, le pilotage des servos présente un challenge, il est nécessaire d’écrire 4 octets par servo (ou LED) et avec un total de 8 canaux, on a donc 32 octets à envoyer pour mettre à jour la position des servos. Cela va nécessiter 8 ms environ.</w:t>
-      </w:r>
-    </w:p>
-    <w:p>
-      <w:pPr>
-        <w:rPr>
-          <w:lang w:val="fr-FR"/>
-        </w:rPr>
-      </w:pPr>
-      <w:r>
-        <w:rPr>
-          <w:lang w:val="fr-FR"/>
-        </w:rPr>
-        <w:lastRenderedPageBreak/>
-        <w:t>Je vais tenter d’utiliser le DMA.</w:t>
-      </w:r>
-    </w:p>
-    <w:p>
-      <w:pPr>
-        <w:pStyle w:val="Heading3"/>
-        <w:rPr>
-          <w:lang w:val="fr-FR"/>
-        </w:rPr>
-      </w:pPr>
-      <w:r>
-        <w:rPr>
-          <w:lang w:val="fr-FR"/>
-        </w:rPr>
-        <w:t>Deuxième Jour</w:t>
-      </w:r>
-    </w:p>
-    <w:p>
-      <w:pPr>
-        <w:rPr>
-          <w:lang w:val="fr-FR"/>
-        </w:rPr>
-      </w:pPr>
-      <w:r>
-        <w:rPr>
-          <w:lang w:val="fr-FR"/>
-        </w:rPr>
-        <w:t>Idée : plutôt que d’utiliser le DMA, je pourrais envoyer un (ou plusieurs) octet I²C à chaque interruption sur TIM6.</w:t>
-      </w:r>
-    </w:p>
-    <w:p>
-      <w:pPr>
-        <w:rPr>
-          <w:lang w:val="fr-FR"/>
-        </w:rPr>
-      </w:pPr>
-      <w:r>
-        <w:rPr>
-          <w:lang w:val="fr-FR"/>
-        </w:rPr>
-        <w:t xml:space="preserve">Un problème de jumper sur la Nucléo la faisait tourner trop lentement. En pratique, l’envoi des données en mode </w:t>
-      </w:r>
-      <w:proofErr w:type="spellStart"/>
-      <w:r>
-        <w:rPr>
-          <w:lang w:val="fr-FR"/>
-        </w:rPr>
-        <w:t>burst</w:t>
-      </w:r>
-      <w:proofErr w:type="spellEnd"/>
-      <w:r>
-        <w:rPr>
-          <w:lang w:val="fr-FR"/>
-        </w:rPr>
-        <w:t xml:space="preserve"> pour 8 servos (PCA9685) prend moins d’une milliseconde.</w:t>
-      </w:r>
-    </w:p>
-    <w:p>
-      <w:pPr>
-        <w:rPr>
-          <w:lang w:val="fr-FR"/>
-        </w:rPr>
-      </w:pPr>
-      <w:r>
-        <w:rPr>
-          <w:lang w:val="fr-FR"/>
-        </w:rPr>
-        <w:t>Cela peut donc se faire à une fréquence de plus de 1 KHz, hélas pas assez rapide pour être fait en même temps que l’ISR TIM6.</w:t>
-      </w:r>
-    </w:p>
-    <w:p>
-      <w:pPr>
-        <w:rPr>
-          <w:lang w:val="fr-FR"/>
-        </w:rPr>
-      </w:pPr>
-      <w:r>
-        <w:rPr>
-          <w:lang w:val="fr-FR"/>
-        </w:rPr>
-        <w:t xml:space="preserve">Pour les </w:t>
-      </w:r>
-      <w:proofErr w:type="spellStart"/>
-      <w:r>
-        <w:rPr>
-          <w:lang w:val="fr-FR"/>
-        </w:rPr>
-        <w:t>PaP</w:t>
-      </w:r>
-      <w:proofErr w:type="spellEnd"/>
-      <w:r>
-        <w:rPr>
-          <w:lang w:val="fr-FR"/>
-        </w:rPr>
-        <w:t xml:space="preserve">, je pense que le plus simple est d’utiliser deux </w:t>
-      </w:r>
-      <w:proofErr w:type="spellStart"/>
-      <w:r>
-        <w:rPr>
-          <w:lang w:val="fr-FR"/>
-        </w:rPr>
-        <w:t>timers</w:t>
-      </w:r>
-      <w:proofErr w:type="spellEnd"/>
-      <w:r>
-        <w:rPr>
-          <w:lang w:val="fr-FR"/>
-        </w:rPr>
-        <w:t xml:space="preserve"> (TIM2 et TIM16) pour générer les impulsions de commande de pas. Les ISR de ces </w:t>
-      </w:r>
-      <w:proofErr w:type="spellStart"/>
-      <w:r>
-        <w:rPr>
-          <w:lang w:val="fr-FR"/>
-        </w:rPr>
-        <w:t>timers</w:t>
-      </w:r>
-      <w:proofErr w:type="spellEnd"/>
-      <w:r>
-        <w:rPr>
-          <w:lang w:val="fr-FR"/>
-        </w:rPr>
-        <w:t xml:space="preserve"> compteront les pas à effectuer.</w:t>
-      </w:r>
-    </w:p>
-    <w:p>
-      <w:pPr>
-        <w:rPr>
-          <w:lang w:val="fr-FR"/>
-        </w:rPr>
-      </w:pPr>
-      <w:r>
-        <w:rPr>
-          <w:lang w:val="fr-FR"/>
-        </w:rPr>
-        <w:t>La procédure de commande sera donc :</w:t>
-      </w:r>
-    </w:p>
-    <w:p>
-      <w:pPr>
-        <w:rPr>
-          <w:lang w:val="fr-FR"/>
-        </w:rPr>
-      </w:pPr>
+        <w:t> » grâce à deux macros :</w:t>
+      </w:r>
     </w:p>
     <w:p>
       <w:pPr>
@@ -3326,24 +2584,8 @@
         <w:rPr>
           <w:lang w:val="fr-FR"/>
         </w:rPr>
-        <w:t>Attente de retombée du bit « </w:t>
-      </w:r>
-      <w:proofErr w:type="spellStart"/>
-      <w:r>
-        <w:rPr>
-          <w:lang w:val="fr-FR"/>
-        </w:rPr>
-        <w:t>busy</w:t>
-      </w:r>
-      <w:proofErr w:type="spellEnd"/>
-      <w:r>
-        <w:rPr>
-          <w:lang w:val="fr-FR"/>
-        </w:rPr>
-        <w:t> »</w:t>
-      </w:r>
-      <w:bookmarkStart w:id="0" w:name="_GoBack"/>
-      <w:bookmarkEnd w:id="0"/>
+        <w:t>LEDON</w:t>
+      </w:r>
     </w:p>
     <w:p>
       <w:pPr>
@@ -3360,7 +2602,35 @@
         <w:rPr>
           <w:lang w:val="fr-FR"/>
         </w:rPr>
-        <w:t>Détermination des directions en Y et Z =&gt; signaux SM1_DIR et SM2_DIR</w:t>
+        <w:t>LEDOFF</w:t>
+      </w:r>
+    </w:p>
+    <w:p>
+      <w:pPr>
+        <w:pStyle w:val="Heading2"/>
+        <w:rPr>
+          <w:lang w:val="fr-FR"/>
+        </w:rPr>
+      </w:pPr>
+      <w:r>
+        <w:rPr>
+          <w:lang w:val="fr-FR"/>
+        </w:rPr>
+        <w:lastRenderedPageBreak/>
+        <w:t>Contrôle des Servos de Expérience</w:t>
+      </w:r>
+    </w:p>
+    <w:p>
+      <w:pPr>
+        <w:rPr>
+          <w:lang w:val="fr-FR"/>
+        </w:rPr>
+      </w:pPr>
+      <w:r>
+        <w:rPr>
+          <w:lang w:val="fr-FR"/>
+        </w:rPr>
+        <w:t>L’expérience comporte deux servos :</w:t>
       </w:r>
     </w:p>
     <w:p>
@@ -3378,6 +2648,2061 @@
         <w:rPr>
           <w:lang w:val="fr-FR"/>
         </w:rPr>
+        <w:t>Démarreur de l’électron</w:t>
+      </w:r>
+    </w:p>
+    <w:p>
+      <w:pPr>
+        <w:pStyle w:val="ListParagraph"/>
+        <w:numPr>
+          <w:ilvl w:val="0"/>
+          <w:numId w:val="3"/>
+        </w:numPr>
+        <w:rPr>
+          <w:lang w:val="fr-FR"/>
+        </w:rPr>
+      </w:pPr>
+      <w:r>
+        <w:rPr>
+          <w:lang w:val="fr-FR"/>
+        </w:rPr>
+        <w:t>Déploiement du décors (le « toit »)</w:t>
+      </w:r>
+    </w:p>
+    <w:p>
+      <w:pPr>
+        <w:rPr>
+          <w:lang w:val="fr-FR"/>
+        </w:rPr>
+      </w:pPr>
+      <w:r>
+        <w:rPr>
+          <w:lang w:val="fr-FR"/>
+        </w:rPr>
+        <w:t xml:space="preserve">Ces deux servos sont pilotés directement pas le STM32 en utilisant son </w:t>
+      </w:r>
+      <w:proofErr w:type="spellStart"/>
+      <w:r>
+        <w:rPr>
+          <w:lang w:val="fr-FR"/>
+        </w:rPr>
+        <w:t>timer</w:t>
+      </w:r>
+      <w:proofErr w:type="spellEnd"/>
+      <w:r>
+        <w:rPr>
+          <w:lang w:val="fr-FR"/>
+        </w:rPr>
+        <w:t xml:space="preserve"> TIM3 en mode PWM. Une troisième sortie servo est disponible, et moyennant l’ajout d’un connecteur, une quatrième sortie peut être rajoutée.</w:t>
+      </w:r>
+    </w:p>
+    <w:p>
+      <w:pPr>
+        <w:pStyle w:val="Heading3"/>
+        <w:rPr>
+          <w:lang w:val="fr-FR"/>
+        </w:rPr>
+      </w:pPr>
+      <w:r>
+        <w:rPr>
+          <w:lang w:val="fr-FR"/>
+        </w:rPr>
+        <w:t xml:space="preserve">Configuration du </w:t>
+      </w:r>
+      <w:proofErr w:type="spellStart"/>
+      <w:r>
+        <w:rPr>
+          <w:lang w:val="fr-FR"/>
+        </w:rPr>
+        <w:t>Timer</w:t>
+      </w:r>
+      <w:proofErr w:type="spellEnd"/>
+    </w:p>
+    <w:p>
+      <w:pPr>
+        <w:rPr>
+          <w:lang w:val="fr-FR"/>
+        </w:rPr>
+      </w:pPr>
+      <w:r>
+        <w:rPr>
+          <w:lang w:val="fr-FR"/>
+        </w:rPr>
+        <w:t>TIM3 utilise une horloge 72 MHz et doit générer un signal 50 Hz pour les servos.</w:t>
+      </w:r>
+      <w:r>
+        <w:rPr>
+          <w:lang w:val="fr-FR"/>
+        </w:rPr>
+        <w:t xml:space="preserve"> Etant donné le peu de précision des servos RC, afin de simplifier la programmation on choisit arbitrairement une gamme 8 bits pour indiquer la position du servo, qui doit correspondre à un délai de 0 à 1 ms. Le créneau PWM à générer doit durer de 1 à 2 ms, et donc la valeur entrée dans la PWM pour 2 ms sera de 512. La période de PWM devra donc durer 5120 coups d’horloge pour atteindre 20 ms.</w:t>
+      </w:r>
+    </w:p>
+    <w:p>
+      <w:pPr>
+        <w:rPr>
+          <w:lang w:val="fr-FR"/>
+        </w:rPr>
+      </w:pPr>
+      <w:r>
+        <w:rPr>
+          <w:lang w:val="fr-FR"/>
+        </w:rPr>
+        <w:t xml:space="preserve">72 MHz / 5120 </w:t>
+      </w:r>
+      <w:r>
+        <w:rPr>
+          <w:lang w:val="fr-FR"/>
+        </w:rPr>
+        <w:t xml:space="preserve">/ 50 Hz </w:t>
+      </w:r>
+      <w:r>
+        <w:rPr>
+          <w:lang w:val="fr-FR"/>
+        </w:rPr>
+        <w:t xml:space="preserve">= </w:t>
+      </w:r>
+      <w:r>
+        <w:rPr>
+          <w:lang w:val="fr-FR"/>
+        </w:rPr>
+        <w:t>281</w:t>
+      </w:r>
+      <w:r>
+        <w:rPr>
+          <w:lang w:val="fr-FR"/>
+        </w:rPr>
+        <w:t>.</w:t>
+      </w:r>
+      <w:r>
+        <w:rPr>
+          <w:lang w:val="fr-FR"/>
+        </w:rPr>
+        <w:t>2</w:t>
+      </w:r>
+      <w:r>
+        <w:rPr>
+          <w:lang w:val="fr-FR"/>
+        </w:rPr>
+        <w:t xml:space="preserve">5, arrondi à </w:t>
+      </w:r>
+      <w:r>
+        <w:rPr>
+          <w:lang w:val="fr-FR"/>
+        </w:rPr>
+        <w:t>280</w:t>
+      </w:r>
+      <w:r>
+        <w:rPr>
+          <w:lang w:val="fr-FR"/>
+        </w:rPr>
+        <w:t xml:space="preserve"> : cette valeur est utilisée comme </w:t>
+      </w:r>
+      <w:proofErr w:type="spellStart"/>
+      <w:r>
+        <w:rPr>
+          <w:lang w:val="fr-FR"/>
+        </w:rPr>
+        <w:t>prescaler</w:t>
+      </w:r>
+      <w:proofErr w:type="spellEnd"/>
+      <w:r>
+        <w:rPr>
+          <w:lang w:val="fr-FR"/>
+        </w:rPr>
+        <w:t xml:space="preserve"> pour TIM3. La valeur de période est 5120. Chaque canal PWM est configuré avec une valeur par défaut médiane (384)</w:t>
+      </w:r>
+      <w:r>
+        <w:rPr>
+          <w:lang w:val="fr-FR"/>
+        </w:rPr>
+        <w:t xml:space="preserve"> qui doit correspondre à la moitié de la course du servo.</w:t>
+      </w:r>
+      <w:bookmarkStart w:id="0" w:name="_GoBack"/>
+      <w:bookmarkEnd w:id="0"/>
+    </w:p>
+    <w:p>
+      <w:pPr>
+        <w:rPr>
+          <w:lang w:val="fr-FR"/>
+        </w:rPr>
+      </w:pPr>
+      <w:r>
+        <w:rPr>
+          <w:lang w:val="fr-FR"/>
+        </w:rPr>
+        <w:t xml:space="preserve">Au reset, les PWM ne sont pas activées : elles doivent être déclenchées par un appel </w:t>
+      </w:r>
+      <w:r>
+        <w:rPr>
+          <w:lang w:val="fr-FR"/>
+        </w:rPr>
+        <w:t>à la HAL, qui est exécuté dans la fonction « main » juste avant la première boucle infinie.</w:t>
+      </w:r>
+    </w:p>
+    <w:p>
+      <w:pPr>
+        <w:pStyle w:val="Heading3"/>
+        <w:rPr>
+          <w:lang w:val="fr-FR"/>
+        </w:rPr>
+      </w:pPr>
+      <w:r>
+        <w:rPr>
+          <w:lang w:val="fr-FR"/>
+        </w:rPr>
+        <w:t>Servo « Electron »</w:t>
+      </w:r>
+    </w:p>
+    <w:p>
+      <w:pPr>
+        <w:rPr>
+          <w:lang w:val="fr-FR"/>
+        </w:rPr>
+      </w:pPr>
+      <w:r>
+        <w:rPr>
+          <w:lang w:val="fr-FR"/>
+        </w:rPr>
+        <w:t xml:space="preserve">L’électron peut être situé à droite ou à gauche, par conséquent le servo chargé de le démarrer droit </w:t>
+      </w:r>
+      <w:r>
+        <w:rPr>
+          <w:lang w:val="fr-FR"/>
+        </w:rPr>
+        <w:t>effectuer une petite séquence de mouvement « centre-droite-gauche-centre »</w:t>
+      </w:r>
+    </w:p>
+    <w:p>
+      <w:pPr>
+        <w:rPr>
+          <w:lang w:val="fr-FR"/>
+        </w:rPr>
+      </w:pPr>
+    </w:p>
+    <w:p>
+      <w:pPr>
+        <w:rPr>
+          <w:lang w:val="fr-FR"/>
+        </w:rPr>
+      </w:pPr>
+    </w:p>
+    <w:p>
+      <w:pPr>
+        <w:rPr>
+          <w:lang w:val="fr-FR"/>
+        </w:rPr>
+      </w:pPr>
+    </w:p>
+    <w:p>
+      <w:pPr>
+        <w:pStyle w:val="Heading3"/>
+        <w:rPr>
+          <w:lang w:val="fr-FR"/>
+        </w:rPr>
+      </w:pPr>
+      <w:r>
+        <w:rPr>
+          <w:lang w:val="fr-FR"/>
+        </w:rPr>
+        <w:t>Servo « Toit »</w:t>
+      </w:r>
+    </w:p>
+    <w:p>
+      <w:pPr>
+        <w:rPr>
+          <w:lang w:val="fr-FR"/>
+        </w:rPr>
+      </w:pPr>
+    </w:p>
+    <w:p>
+      <w:pPr>
+        <w:pStyle w:val="Heading2"/>
+        <w:rPr>
+          <w:lang w:val="fr-FR"/>
+        </w:rPr>
+      </w:pPr>
+      <w:r>
+        <w:rPr>
+          <w:lang w:val="fr-FR"/>
+        </w:rPr>
+        <w:t>Contrôle des Servos et LED de la Figurine</w:t>
+      </w:r>
+    </w:p>
+    <w:p>
+      <w:pPr>
+        <w:rPr>
+          <w:lang w:val="fr-FR"/>
+        </w:rPr>
+      </w:pPr>
+      <w:r>
+        <w:rPr>
+          <w:lang w:val="fr-FR"/>
+        </w:rPr>
+        <w:t>&lt;PCA9685&gt;</w:t>
+      </w:r>
+    </w:p>
+    <w:p>
+      <w:pPr>
+        <w:rPr>
+          <w:lang w:val="fr-FR"/>
+        </w:rPr>
+      </w:pPr>
+    </w:p>
+    <w:p>
+      <w:pPr>
+        <w:pStyle w:val="Heading2"/>
+        <w:rPr>
+          <w:lang w:val="fr-FR"/>
+        </w:rPr>
+      </w:pPr>
+      <w:r>
+        <w:rPr>
+          <w:lang w:val="fr-FR"/>
+        </w:rPr>
+        <w:t>Contrôle des LED du Décors</w:t>
+      </w:r>
+    </w:p>
+    <w:p>
+      <w:pPr>
+        <w:rPr>
+          <w:lang w:val="fr-FR"/>
+        </w:rPr>
+      </w:pPr>
+      <w:r>
+        <w:rPr>
+          <w:lang w:val="fr-FR"/>
+        </w:rPr>
+        <w:t>&lt;SX1509&gt;</w:t>
+      </w:r>
+    </w:p>
+    <w:p>
+      <w:pPr>
+        <w:rPr>
+          <w:lang w:val="fr-FR"/>
+        </w:rPr>
+      </w:pPr>
+    </w:p>
+    <w:p>
+      <w:pPr>
+        <w:pStyle w:val="Heading2"/>
+        <w:rPr>
+          <w:lang w:val="fr-FR"/>
+        </w:rPr>
+      </w:pPr>
+      <w:r>
+        <w:rPr>
+          <w:lang w:val="fr-FR"/>
+        </w:rPr>
+        <w:t>Contrôle des Moteurs Pas à Pas</w:t>
+      </w:r>
+    </w:p>
+    <w:p>
+      <w:pPr>
+        <w:rPr>
+          <w:lang w:val="fr-FR"/>
+        </w:rPr>
+      </w:pPr>
+    </w:p>
+    <w:p>
+      <w:pPr>
+        <w:pStyle w:val="Heading3"/>
+        <w:rPr>
+          <w:lang w:val="fr-FR"/>
+        </w:rPr>
+      </w:pPr>
+      <w:r>
+        <w:rPr>
+          <w:lang w:val="fr-FR"/>
+        </w:rPr>
+        <w:t xml:space="preserve">La Fonction </w:t>
+      </w:r>
+      <w:r>
+        <w:rPr>
+          <w:lang w:val="fr-FR"/>
+        </w:rPr>
+        <w:t>« </w:t>
+      </w:r>
+      <w:r>
+        <w:rPr>
+          <w:lang w:val="fr-FR"/>
+        </w:rPr>
+        <w:t>move</w:t>
+      </w:r>
+      <w:r>
+        <w:rPr>
+          <w:lang w:val="fr-FR"/>
+        </w:rPr>
+        <w:t> »</w:t>
+      </w:r>
+    </w:p>
+    <w:p>
+      <w:pPr>
+        <w:rPr>
+          <w:lang w:val="fr-FR"/>
+        </w:rPr>
+      </w:pPr>
+      <w:r>
+        <w:rPr>
+          <w:lang w:val="fr-FR"/>
+        </w:rPr>
+        <w:t>La fonction « move » dans « </w:t>
+      </w:r>
+      <w:proofErr w:type="spellStart"/>
+      <w:r>
+        <w:rPr>
+          <w:lang w:val="fr-FR"/>
+        </w:rPr>
+        <w:t>main.c</w:t>
+      </w:r>
+      <w:proofErr w:type="spellEnd"/>
+      <w:r>
+        <w:rPr>
+          <w:lang w:val="fr-FR"/>
+        </w:rPr>
+        <w:t> » est une fonction bloquante de coordination des mouvements sur des moteurs pas à pas de la figurine.</w:t>
+      </w:r>
+    </w:p>
+    <w:p>
+      <w:pPr>
+        <w:rPr>
+          <w:lang w:val="fr-FR"/>
+        </w:rPr>
+      </w:pPr>
+    </w:p>
+    <w:p>
+      <w:pPr>
+        <w:pStyle w:val="Heading3"/>
+        <w:rPr>
+          <w:lang w:val="fr-FR"/>
+        </w:rPr>
+      </w:pPr>
+      <w:r>
+        <w:rPr>
+          <w:lang w:val="fr-FR"/>
+        </w:rPr>
+        <w:t xml:space="preserve">Les </w:t>
+      </w:r>
+      <w:proofErr w:type="spellStart"/>
+      <w:r>
+        <w:rPr>
+          <w:lang w:val="fr-FR"/>
+        </w:rPr>
+        <w:t>Timers</w:t>
+      </w:r>
+      <w:proofErr w:type="spellEnd"/>
+    </w:p>
+    <w:p>
+      <w:pPr>
+        <w:rPr>
+          <w:lang w:val="fr-FR"/>
+        </w:rPr>
+      </w:pPr>
+      <w:r>
+        <w:rPr>
+          <w:lang w:val="fr-FR"/>
+        </w:rPr>
+        <w:t xml:space="preserve">Les moteurs pas à pas sont pilotés chacun par un </w:t>
+      </w:r>
+      <w:proofErr w:type="spellStart"/>
+      <w:r>
+        <w:rPr>
+          <w:lang w:val="fr-FR"/>
+        </w:rPr>
+        <w:t>timer</w:t>
+      </w:r>
+      <w:proofErr w:type="spellEnd"/>
+      <w:r>
+        <w:rPr>
+          <w:lang w:val="fr-FR"/>
+        </w:rPr>
+        <w:t xml:space="preserve"> (pas) et une GPIO (direction) :</w:t>
+      </w:r>
+    </w:p>
+    <w:p>
+      <w:pPr>
+        <w:pStyle w:val="ListParagraph"/>
+        <w:numPr>
+          <w:ilvl w:val="0"/>
+          <w:numId w:val="3"/>
+        </w:numPr>
+        <w:rPr>
+          <w:lang w:val="fr-FR"/>
+        </w:rPr>
+      </w:pPr>
+      <w:r>
+        <w:rPr>
+          <w:lang w:val="fr-FR"/>
+        </w:rPr>
+        <w:t>SM1</w:t>
+      </w:r>
+      <w:r>
+        <w:rPr>
+          <w:lang w:val="fr-FR"/>
+        </w:rPr>
+        <w:t>_STEP</w:t>
+      </w:r>
+      <w:r>
+        <w:rPr>
+          <w:lang w:val="fr-FR"/>
+        </w:rPr>
+        <w:t xml:space="preserve"> : </w:t>
+      </w:r>
+      <w:r>
+        <w:rPr>
+          <w:lang w:val="fr-FR"/>
+        </w:rPr>
+        <w:t>TIM16_CH1</w:t>
+      </w:r>
+    </w:p>
+    <w:p>
+      <w:pPr>
+        <w:pStyle w:val="ListParagraph"/>
+        <w:numPr>
+          <w:ilvl w:val="0"/>
+          <w:numId w:val="3"/>
+        </w:numPr>
+        <w:rPr>
+          <w:lang w:val="fr-FR"/>
+        </w:rPr>
+      </w:pPr>
+      <w:r>
+        <w:rPr>
+          <w:lang w:val="fr-FR"/>
+        </w:rPr>
+        <w:t>SM1_DIR : PB5</w:t>
+      </w:r>
+    </w:p>
+    <w:p>
+      <w:pPr>
+        <w:pStyle w:val="ListParagraph"/>
+        <w:numPr>
+          <w:ilvl w:val="0"/>
+          <w:numId w:val="3"/>
+        </w:numPr>
+        <w:rPr>
+          <w:lang w:val="fr-FR"/>
+        </w:rPr>
+      </w:pPr>
+      <w:r>
+        <w:rPr>
+          <w:lang w:val="fr-FR"/>
+        </w:rPr>
+        <w:t>SM2_STEP : TIM2_CH1</w:t>
+      </w:r>
+    </w:p>
+    <w:p>
+      <w:pPr>
+        <w:pStyle w:val="ListParagraph"/>
+        <w:numPr>
+          <w:ilvl w:val="0"/>
+          <w:numId w:val="3"/>
+        </w:numPr>
+        <w:rPr>
+          <w:lang w:val="fr-FR"/>
+        </w:rPr>
+      </w:pPr>
+      <w:r>
+        <w:rPr>
+          <w:lang w:val="fr-FR"/>
+        </w:rPr>
+        <w:t>SM2_DIR : PA1</w:t>
+      </w:r>
+    </w:p>
+    <w:p>
+      <w:pPr>
+        <w:rPr>
+          <w:lang w:val="fr-FR"/>
+        </w:rPr>
+      </w:pPr>
+      <w:r>
+        <w:rPr>
+          <w:lang w:val="fr-FR"/>
+        </w:rPr>
+        <w:t xml:space="preserve">Les canaux 1 des </w:t>
+      </w:r>
+      <w:proofErr w:type="spellStart"/>
+      <w:r>
+        <w:rPr>
+          <w:lang w:val="fr-FR"/>
+        </w:rPr>
+        <w:t>timers</w:t>
+      </w:r>
+      <w:proofErr w:type="spellEnd"/>
+      <w:r>
+        <w:rPr>
+          <w:lang w:val="fr-FR"/>
+        </w:rPr>
+        <w:t xml:space="preserve"> sont configurés en mode « output compare », la sortie est pilotée en mode « </w:t>
+      </w:r>
+      <w:proofErr w:type="spellStart"/>
+      <w:r>
+        <w:rPr>
+          <w:lang w:val="fr-FR"/>
+        </w:rPr>
+        <w:t>toggle</w:t>
+      </w:r>
+      <w:proofErr w:type="spellEnd"/>
+      <w:r>
+        <w:rPr>
+          <w:lang w:val="fr-FR"/>
+        </w:rPr>
+        <w:t> » afin de générer des signaux carrés</w:t>
+      </w:r>
+      <w:r>
+        <w:rPr>
+          <w:lang w:val="fr-FR"/>
+        </w:rPr>
+        <w:t xml:space="preserve">. Le mode </w:t>
+      </w:r>
+      <w:proofErr w:type="spellStart"/>
+      <w:r>
+        <w:rPr>
+          <w:lang w:val="fr-FR"/>
+        </w:rPr>
+        <w:t>toggle</w:t>
+      </w:r>
+      <w:proofErr w:type="spellEnd"/>
+      <w:r>
+        <w:rPr>
+          <w:lang w:val="fr-FR"/>
+        </w:rPr>
+        <w:t xml:space="preserve"> implique que la fréquence générée sera deux fois moindre que celle commandée au </w:t>
+      </w:r>
+      <w:proofErr w:type="spellStart"/>
+      <w:r>
+        <w:rPr>
+          <w:lang w:val="fr-FR"/>
+        </w:rPr>
+        <w:t>timer</w:t>
+      </w:r>
+      <w:proofErr w:type="spellEnd"/>
+      <w:r>
+        <w:rPr>
+          <w:lang w:val="fr-FR"/>
+        </w:rPr>
+        <w:t>.</w:t>
+      </w:r>
+    </w:p>
+    <w:p>
+      <w:pPr>
+        <w:rPr>
+          <w:lang w:val="fr-FR"/>
+        </w:rPr>
+      </w:pPr>
+      <w:r>
+        <w:rPr>
+          <w:lang w:val="fr-FR"/>
+        </w:rPr>
+        <w:t xml:space="preserve">L’interruption de chaque </w:t>
+      </w:r>
+      <w:proofErr w:type="spellStart"/>
+      <w:r>
+        <w:rPr>
+          <w:lang w:val="fr-FR"/>
+        </w:rPr>
+        <w:t>timer</w:t>
+      </w:r>
+      <w:proofErr w:type="spellEnd"/>
+      <w:r>
+        <w:rPr>
+          <w:lang w:val="fr-FR"/>
+        </w:rPr>
+        <w:t xml:space="preserve"> est activée. L’ISR de chaque </w:t>
+      </w:r>
+      <w:proofErr w:type="spellStart"/>
+      <w:r>
+        <w:rPr>
+          <w:lang w:val="fr-FR"/>
+        </w:rPr>
+        <w:t>timer</w:t>
+      </w:r>
+      <w:proofErr w:type="spellEnd"/>
+      <w:r>
+        <w:rPr>
+          <w:lang w:val="fr-FR"/>
+        </w:rPr>
+        <w:t xml:space="preserve"> sert à décompter le nombre de pas effectués par chaque moteur.</w:t>
+      </w:r>
+    </w:p>
+    <w:p>
+      <w:pPr>
+        <w:rPr>
+          <w:lang w:val="fr-FR"/>
+        </w:rPr>
+      </w:pPr>
+      <w:r>
+        <w:rPr>
+          <w:lang w:val="fr-FR"/>
+        </w:rPr>
+        <w:t>Les ISR sont dans le fichier « src/</w:t>
+      </w:r>
+      <w:r>
+        <w:rPr>
+          <w:lang w:val="fr-FR"/>
+        </w:rPr>
+        <w:t>stm32f3xx_it.c</w:t>
+      </w:r>
+      <w:r>
+        <w:rPr>
+          <w:lang w:val="fr-FR"/>
+        </w:rPr>
+        <w:t> » :</w:t>
+      </w:r>
+    </w:p>
+    <w:p>
+      <w:pPr>
+        <w:pStyle w:val="ListParagraph"/>
+        <w:numPr>
+          <w:ilvl w:val="0"/>
+          <w:numId w:val="3"/>
+        </w:numPr>
+      </w:pPr>
+      <w:r>
+        <w:t>void TIM1_UP_TIM16_IRQHandler(void)</w:t>
+      </w:r>
+    </w:p>
+    <w:p>
+      <w:pPr>
+        <w:pStyle w:val="ListParagraph"/>
+        <w:numPr>
+          <w:ilvl w:val="0"/>
+          <w:numId w:val="3"/>
+        </w:numPr>
+        <w:rPr>
+          <w:lang w:val="fr-FR"/>
+        </w:rPr>
+      </w:pPr>
+      <w:proofErr w:type="spellStart"/>
+      <w:proofErr w:type="gramStart"/>
+      <w:r>
+        <w:rPr>
+          <w:lang w:val="fr-FR"/>
+        </w:rPr>
+        <w:t>void</w:t>
+      </w:r>
+      <w:proofErr w:type="spellEnd"/>
+      <w:proofErr w:type="gramEnd"/>
+      <w:r>
+        <w:rPr>
+          <w:lang w:val="fr-FR"/>
+        </w:rPr>
+        <w:t xml:space="preserve"> TIM2_IRQHandler(</w:t>
+      </w:r>
+      <w:proofErr w:type="spellStart"/>
+      <w:r>
+        <w:rPr>
+          <w:lang w:val="fr-FR"/>
+        </w:rPr>
+        <w:t>void</w:t>
+      </w:r>
+      <w:proofErr w:type="spellEnd"/>
+      <w:r>
+        <w:rPr>
+          <w:lang w:val="fr-FR"/>
+        </w:rPr>
+        <w:t>)</w:t>
+      </w:r>
+    </w:p>
+    <w:p>
+      <w:pPr>
+        <w:rPr>
+          <w:lang w:val="fr-FR"/>
+        </w:rPr>
+      </w:pPr>
+      <w:r>
+        <w:rPr>
+          <w:lang w:val="fr-FR"/>
+        </w:rPr>
+        <w:t>Leur code est similaire.</w:t>
+      </w:r>
+    </w:p>
+    <w:p>
+      <w:pPr>
+        <w:rPr>
+          <w:lang w:val="fr-FR"/>
+        </w:rPr>
+      </w:pPr>
+      <w:r>
+        <w:rPr>
+          <w:lang w:val="fr-FR"/>
+        </w:rPr>
+        <w:t>Les variables globales suivantes sont aussi déclarées (et exportées) dans ce fichier source :</w:t>
+      </w:r>
+    </w:p>
+    <w:p>
+      <w:pPr>
+        <w:pBdr>
+          <w:top w:val="single" w:sz="4" w:space="1" w:color="auto"/>
+          <w:left w:val="single" w:sz="4" w:space="4" w:color="auto"/>
+          <w:bottom w:val="single" w:sz="4" w:space="1" w:color="auto"/>
+          <w:right w:val="single" w:sz="4" w:space="4" w:color="auto"/>
+        </w:pBdr>
+        <w:autoSpaceDE w:val="0"/>
+        <w:autoSpaceDN w:val="0"/>
+        <w:adjustRightInd w:val="0"/>
+        <w:spacing w:after="0" w:line="240" w:lineRule="auto"/>
+        <w:rPr>
+          <w:rFonts w:ascii="Consolas" w:hAnsi="Consolas" w:cs="Consolas"/>
+          <w:sz w:val="20"/>
+          <w:szCs w:val="20"/>
+        </w:rPr>
+      </w:pPr>
+      <w:r>
+        <w:rPr>
+          <w:rFonts w:ascii="Consolas" w:hAnsi="Consolas" w:cs="Consolas"/>
+          <w:color w:val="005032"/>
+          <w:sz w:val="20"/>
+          <w:szCs w:val="20"/>
+        </w:rPr>
+        <w:t>uint8_t</w:t>
+      </w:r>
+      <w:r>
+        <w:rPr>
+          <w:rFonts w:ascii="Consolas" w:hAnsi="Consolas" w:cs="Consolas"/>
+          <w:color w:val="000000"/>
+          <w:sz w:val="20"/>
+          <w:szCs w:val="20"/>
+        </w:rPr>
+        <w:t xml:space="preserve"> </w:t>
+      </w:r>
+      <w:proofErr w:type="spellStart"/>
+      <w:r>
+        <w:rPr>
+          <w:rFonts w:ascii="Consolas" w:hAnsi="Consolas" w:cs="Consolas"/>
+          <w:color w:val="000000"/>
+          <w:sz w:val="20"/>
+          <w:szCs w:val="20"/>
+        </w:rPr>
+        <w:t>sm_busy</w:t>
+      </w:r>
+      <w:proofErr w:type="spellEnd"/>
+      <w:r>
+        <w:rPr>
+          <w:rFonts w:ascii="Consolas" w:hAnsi="Consolas" w:cs="Consolas"/>
+          <w:color w:val="000000"/>
+          <w:sz w:val="20"/>
+          <w:szCs w:val="20"/>
+        </w:rPr>
+        <w:t xml:space="preserve"> = 0;</w:t>
+      </w:r>
+    </w:p>
+    <w:p>
+      <w:pPr>
+        <w:pBdr>
+          <w:top w:val="single" w:sz="4" w:space="1" w:color="auto"/>
+          <w:left w:val="single" w:sz="4" w:space="4" w:color="auto"/>
+          <w:bottom w:val="single" w:sz="4" w:space="1" w:color="auto"/>
+          <w:right w:val="single" w:sz="4" w:space="4" w:color="auto"/>
+        </w:pBdr>
+        <w:autoSpaceDE w:val="0"/>
+        <w:autoSpaceDN w:val="0"/>
+        <w:adjustRightInd w:val="0"/>
+        <w:spacing w:after="0" w:line="240" w:lineRule="auto"/>
+        <w:rPr>
+          <w:rFonts w:ascii="Consolas" w:hAnsi="Consolas" w:cs="Consolas"/>
+          <w:sz w:val="20"/>
+          <w:szCs w:val="20"/>
+        </w:rPr>
+      </w:pPr>
+      <w:r>
+        <w:rPr>
+          <w:rFonts w:ascii="Consolas" w:hAnsi="Consolas" w:cs="Consolas"/>
+          <w:color w:val="005032"/>
+          <w:sz w:val="20"/>
+          <w:szCs w:val="20"/>
+        </w:rPr>
+        <w:t>uint16_t</w:t>
+      </w:r>
+      <w:r>
+        <w:rPr>
+          <w:rFonts w:ascii="Consolas" w:hAnsi="Consolas" w:cs="Consolas"/>
+          <w:color w:val="000000"/>
+          <w:sz w:val="20"/>
+          <w:szCs w:val="20"/>
+        </w:rPr>
+        <w:t xml:space="preserve"> sm1_steps;</w:t>
+      </w:r>
+    </w:p>
+    <w:p>
+      <w:pPr>
+        <w:pBdr>
+          <w:top w:val="single" w:sz="4" w:space="1" w:color="auto"/>
+          <w:left w:val="single" w:sz="4" w:space="4" w:color="auto"/>
+          <w:bottom w:val="single" w:sz="4" w:space="1" w:color="auto"/>
+          <w:right w:val="single" w:sz="4" w:space="4" w:color="auto"/>
+        </w:pBdr>
+        <w:rPr>
+          <w:lang w:val="fr-FR"/>
+        </w:rPr>
+      </w:pPr>
+      <w:proofErr w:type="gramStart"/>
+      <w:r>
+        <w:rPr>
+          <w:rFonts w:ascii="Consolas" w:hAnsi="Consolas" w:cs="Consolas"/>
+          <w:color w:val="005032"/>
+          <w:sz w:val="20"/>
+          <w:szCs w:val="20"/>
+          <w:lang w:val="fr-FR"/>
+        </w:rPr>
+        <w:t>uint</w:t>
+      </w:r>
+      <w:proofErr w:type="gramEnd"/>
+      <w:r>
+        <w:rPr>
+          <w:rFonts w:ascii="Consolas" w:hAnsi="Consolas" w:cs="Consolas"/>
+          <w:color w:val="005032"/>
+          <w:sz w:val="20"/>
+          <w:szCs w:val="20"/>
+          <w:lang w:val="fr-FR"/>
+        </w:rPr>
+        <w:t>16_t</w:t>
+      </w:r>
+      <w:r>
+        <w:rPr>
+          <w:rFonts w:ascii="Consolas" w:hAnsi="Consolas" w:cs="Consolas"/>
+          <w:color w:val="000000"/>
+          <w:sz w:val="20"/>
+          <w:szCs w:val="20"/>
+          <w:lang w:val="fr-FR"/>
+        </w:rPr>
+        <w:t xml:space="preserve"> sm2_steps;</w:t>
+      </w:r>
+    </w:p>
+    <w:p>
+      <w:pPr>
+        <w:rPr>
+          <w:lang w:val="fr-FR"/>
+        </w:rPr>
+      </w:pPr>
+      <w:r>
+        <w:rPr>
+          <w:lang w:val="fr-FR"/>
+        </w:rPr>
+        <w:t xml:space="preserve">Comme on utilise des </w:t>
+      </w:r>
+      <w:proofErr w:type="spellStart"/>
+      <w:r>
+        <w:rPr>
+          <w:lang w:val="fr-FR"/>
+        </w:rPr>
+        <w:t>timers</w:t>
+      </w:r>
+      <w:proofErr w:type="spellEnd"/>
+      <w:r>
+        <w:rPr>
+          <w:lang w:val="fr-FR"/>
+        </w:rPr>
+        <w:t xml:space="preserve"> et des interruptions, une variable d’état est nécessaire pour permettre au code d’attendre la fin d’un mouvement. « </w:t>
+      </w:r>
+      <w:proofErr w:type="spellStart"/>
+      <w:proofErr w:type="gramStart"/>
+      <w:r>
+        <w:rPr>
+          <w:lang w:val="fr-FR"/>
+        </w:rPr>
+        <w:t>sm</w:t>
+      </w:r>
+      <w:proofErr w:type="gramEnd"/>
+      <w:r>
+        <w:rPr>
+          <w:lang w:val="fr-FR"/>
+        </w:rPr>
+        <w:t>_busy</w:t>
+      </w:r>
+      <w:proofErr w:type="spellEnd"/>
+      <w:r>
+        <w:rPr>
+          <w:lang w:val="fr-FR"/>
+        </w:rPr>
+        <w:t> » est chargée à 2 au début d’un mouvement et est décrémentée par chaque ISR quand un moteur arrive au bout de ses pas. Quand « </w:t>
+      </w:r>
+      <w:proofErr w:type="spellStart"/>
+      <w:r>
+        <w:rPr>
+          <w:lang w:val="fr-FR"/>
+        </w:rPr>
+        <w:t>sm_busy</w:t>
+      </w:r>
+      <w:proofErr w:type="spellEnd"/>
+      <w:r>
+        <w:rPr>
+          <w:lang w:val="fr-FR"/>
+        </w:rPr>
+        <w:t> » vaut 0, un nouveau mouvement peut commencer.</w:t>
+      </w:r>
+    </w:p>
+    <w:p>
+      <w:pPr>
+        <w:rPr>
+          <w:lang w:val="fr-FR"/>
+        </w:rPr>
+      </w:pPr>
+      <w:r>
+        <w:rPr>
+          <w:lang w:val="fr-FR"/>
+        </w:rPr>
+        <w:t>« </w:t>
+      </w:r>
+      <w:proofErr w:type="gramStart"/>
+      <w:r>
+        <w:rPr>
+          <w:lang w:val="fr-FR"/>
+        </w:rPr>
+        <w:t>sm</w:t>
+      </w:r>
+      <w:proofErr w:type="gramEnd"/>
+      <w:r>
+        <w:rPr>
+          <w:lang w:val="fr-FR"/>
+        </w:rPr>
+        <w:t xml:space="preserve">1_steps » est le nombre de pas que le </w:t>
+      </w:r>
+      <w:proofErr w:type="spellStart"/>
+      <w:r>
+        <w:rPr>
+          <w:lang w:val="fr-FR"/>
+        </w:rPr>
+        <w:t>timer</w:t>
+      </w:r>
+      <w:proofErr w:type="spellEnd"/>
+      <w:r>
+        <w:rPr>
+          <w:lang w:val="fr-FR"/>
+        </w:rPr>
+        <w:t xml:space="preserve"> TIM16 doit générer. Il est décrément</w:t>
+      </w:r>
+      <w:r>
+        <w:rPr>
+          <w:lang w:val="fr-FR"/>
+        </w:rPr>
+        <w:t>é</w:t>
+      </w:r>
+      <w:r>
+        <w:rPr>
+          <w:lang w:val="fr-FR"/>
+        </w:rPr>
+        <w:t xml:space="preserve"> à chaque exécution de l’ISR et comme on utilise le mode </w:t>
+      </w:r>
+      <w:proofErr w:type="spellStart"/>
+      <w:r>
+        <w:rPr>
+          <w:lang w:val="fr-FR"/>
+        </w:rPr>
+        <w:t>toggle</w:t>
+      </w:r>
+      <w:proofErr w:type="spellEnd"/>
+      <w:r>
+        <w:rPr>
+          <w:lang w:val="fr-FR"/>
+        </w:rPr>
+        <w:t xml:space="preserve">, « sm1_steps » doit être préchargé avec le </w:t>
+      </w:r>
+      <w:r>
+        <w:rPr>
+          <w:b/>
+          <w:lang w:val="fr-FR"/>
+        </w:rPr>
+        <w:t>double</w:t>
+      </w:r>
+      <w:r>
+        <w:rPr>
+          <w:lang w:val="fr-FR"/>
+        </w:rPr>
+        <w:t xml:space="preserve"> du nombre de pas désiré. Quand cette valeur atteint </w:t>
+      </w:r>
+      <w:proofErr w:type="spellStart"/>
+      <w:r>
+        <w:rPr>
+          <w:lang w:val="fr-FR"/>
+        </w:rPr>
+        <w:t>zero</w:t>
+      </w:r>
+      <w:proofErr w:type="spellEnd"/>
+      <w:r>
+        <w:rPr>
+          <w:lang w:val="fr-FR"/>
+        </w:rPr>
+        <w:t xml:space="preserve">, l’ISR désactive le </w:t>
+      </w:r>
+      <w:proofErr w:type="spellStart"/>
+      <w:r>
+        <w:rPr>
+          <w:lang w:val="fr-FR"/>
+        </w:rPr>
+        <w:t>timer</w:t>
+      </w:r>
+      <w:proofErr w:type="spellEnd"/>
+      <w:r>
+        <w:rPr>
+          <w:lang w:val="fr-FR"/>
+        </w:rPr>
+        <w:t xml:space="preserve"> et ainsi met fin à la génération de signaux. Même chose pour « sm2_steps » et TIM2.</w:t>
+      </w:r>
+    </w:p>
+    <w:p>
+      <w:pPr>
+        <w:rPr>
+          <w:lang w:val="fr-FR"/>
+        </w:rPr>
+      </w:pPr>
+      <w:r>
+        <w:rPr>
+          <w:lang w:val="fr-FR"/>
+        </w:rPr>
+        <w:lastRenderedPageBreak/>
+        <w:t xml:space="preserve">Cette architecture logicielle permet d’implémenter facilement un contrôle des deux moteurs pas à pas qui ne bloque pas l’exécution du code. La complexité réside dans la configuration et le lancement des </w:t>
+      </w:r>
+      <w:proofErr w:type="spellStart"/>
+      <w:r>
+        <w:rPr>
+          <w:lang w:val="fr-FR"/>
+        </w:rPr>
+        <w:t>timers</w:t>
+      </w:r>
+      <w:proofErr w:type="spellEnd"/>
+      <w:r>
+        <w:rPr>
+          <w:lang w:val="fr-FR"/>
+        </w:rPr>
+        <w:t xml:space="preserve"> pour accomplir un mouvement désiré. C’est l’un des rôles de la fonction « move » dans « </w:t>
+      </w:r>
+      <w:proofErr w:type="spellStart"/>
+      <w:r>
+        <w:rPr>
+          <w:lang w:val="fr-FR"/>
+        </w:rPr>
+        <w:t>main.c</w:t>
+      </w:r>
+      <w:proofErr w:type="spellEnd"/>
+      <w:r>
+        <w:rPr>
+          <w:lang w:val="fr-FR"/>
+        </w:rPr>
+        <w:t> »</w:t>
+      </w:r>
+    </w:p>
+    <w:p>
+      <w:pPr>
+        <w:rPr>
+          <w:lang w:val="fr-FR"/>
+        </w:rPr>
+      </w:pPr>
+    </w:p>
+    <w:p>
+      <w:pPr>
+        <w:pStyle w:val="Heading1"/>
+        <w:rPr>
+          <w:lang w:val="fr-FR"/>
+        </w:rPr>
+      </w:pPr>
+      <w:r>
+        <w:rPr>
+          <w:lang w:val="fr-FR"/>
+        </w:rPr>
+        <w:t>WIP</w:t>
+      </w:r>
+    </w:p>
+    <w:p>
+      <w:pPr>
+        <w:rPr>
+          <w:lang w:val="fr-FR"/>
+        </w:rPr>
+      </w:pPr>
+      <w:r>
+        <w:rPr>
+          <w:lang w:val="fr-FR"/>
+        </w:rPr>
+        <w:t>Je souhaite créer une fonction de déplacement synchronisé de tous les actionneurs. Les actionneurs sont :</w:t>
+      </w:r>
+    </w:p>
+    <w:p>
+      <w:pPr>
+        <w:pStyle w:val="ListParagraph"/>
+        <w:numPr>
+          <w:ilvl w:val="0"/>
+          <w:numId w:val="3"/>
+        </w:numPr>
+        <w:rPr>
+          <w:lang w:val="fr-FR"/>
+        </w:rPr>
+      </w:pPr>
+      <w:r>
+        <w:rPr>
+          <w:lang w:val="fr-FR"/>
+        </w:rPr>
+        <w:t xml:space="preserve">Deux moteurs </w:t>
+      </w:r>
+      <w:proofErr w:type="spellStart"/>
+      <w:r>
+        <w:rPr>
+          <w:lang w:val="fr-FR"/>
+        </w:rPr>
+        <w:t>PaP</w:t>
+      </w:r>
+      <w:proofErr w:type="spellEnd"/>
+      <w:r>
+        <w:rPr>
+          <w:lang w:val="fr-FR"/>
+        </w:rPr>
+        <w:t xml:space="preserve"> pilotables par GPIO ou </w:t>
+      </w:r>
+      <w:proofErr w:type="spellStart"/>
+      <w:r>
+        <w:rPr>
+          <w:lang w:val="fr-FR"/>
+        </w:rPr>
+        <w:t>timer</w:t>
+      </w:r>
+      <w:proofErr w:type="spellEnd"/>
+      <w:r>
+        <w:rPr>
+          <w:lang w:val="fr-FR"/>
+        </w:rPr>
+        <w:t>.</w:t>
+      </w:r>
+    </w:p>
+    <w:p>
+      <w:pPr>
+        <w:pStyle w:val="ListParagraph"/>
+        <w:numPr>
+          <w:ilvl w:val="0"/>
+          <w:numId w:val="3"/>
+        </w:numPr>
+        <w:rPr>
+          <w:lang w:val="fr-FR"/>
+        </w:rPr>
+      </w:pPr>
+      <w:r>
+        <w:rPr>
+          <w:lang w:val="fr-FR"/>
+        </w:rPr>
+        <w:t>Des servos pilotés via bus I²C (PCA9685).</w:t>
+      </w:r>
+    </w:p>
+    <w:p>
+      <w:pPr>
+        <w:rPr>
+          <w:lang w:val="fr-FR"/>
+        </w:rPr>
+      </w:pPr>
+      <w:r>
+        <w:rPr>
+          <w:lang w:val="fr-FR"/>
+        </w:rPr>
+        <w:t>Les servos pilotés directement par le STM32 ne sont pas inclus dans cette fonction.</w:t>
+      </w:r>
+    </w:p>
+    <w:p>
+      <w:pPr>
+        <w:rPr>
+          <w:lang w:val="fr-FR"/>
+        </w:rPr>
+      </w:pPr>
+      <w:r>
+        <w:rPr>
+          <w:lang w:val="fr-FR"/>
+        </w:rPr>
+        <w:t>L’idée est de passer un vecteur de positions à atteindre sur chaque axe dans un temps donné. La fonction sera bloquante jusqu’à exécution du mouvement commandé.</w:t>
+      </w:r>
+    </w:p>
+    <w:p>
+      <w:pPr>
+        <w:rPr>
+          <w:lang w:val="fr-FR"/>
+        </w:rPr>
+      </w:pPr>
+      <w:r>
+        <w:rPr>
+          <w:lang w:val="fr-FR"/>
+        </w:rPr>
+        <w:t>La complexité vient des différences de vitesse sur chaque axe, ainsi que du parallélisme entre les moteurs et les servos.</w:t>
+      </w:r>
+    </w:p>
+    <w:p>
+      <w:pPr>
+        <w:rPr>
+          <w:lang w:val="fr-FR"/>
+        </w:rPr>
+      </w:pPr>
+      <w:r>
+        <w:rPr>
+          <w:lang w:val="fr-FR"/>
+        </w:rPr>
+        <w:t xml:space="preserve">Une grande simplification serait le pilotage des moteurs par </w:t>
+      </w:r>
+      <w:proofErr w:type="spellStart"/>
+      <w:r>
+        <w:rPr>
+          <w:lang w:val="fr-FR"/>
+        </w:rPr>
+        <w:t>timer</w:t>
+      </w:r>
+      <w:proofErr w:type="spellEnd"/>
+      <w:r>
+        <w:rPr>
+          <w:lang w:val="fr-FR"/>
+        </w:rPr>
+        <w:t>. SM2_STEP peut être multiplexée à TIM2_CH1, et SM1_STEP à TIM16_CH1. Ces deux sorties supportent le mode « output compare ».</w:t>
+      </w:r>
+    </w:p>
+    <w:p>
+      <w:pPr>
+        <w:rPr>
+          <w:lang w:val="fr-FR"/>
+        </w:rPr>
+      </w:pPr>
+      <w:r>
+        <w:rPr>
+          <w:lang w:val="fr-FR"/>
+        </w:rPr>
+        <w:t xml:space="preserve">Mon but est de les utiliser pour générer un train d’impulsion avec un nombre d’impulsion et </w:t>
+      </w:r>
+      <w:proofErr w:type="gramStart"/>
+      <w:r>
+        <w:rPr>
+          <w:lang w:val="fr-FR"/>
+        </w:rPr>
+        <w:t>une fréquence programmables</w:t>
+      </w:r>
+      <w:proofErr w:type="gramEnd"/>
+      <w:r>
+        <w:rPr>
+          <w:lang w:val="fr-FR"/>
+        </w:rPr>
+        <w:t xml:space="preserve"> et </w:t>
+      </w:r>
+      <w:proofErr w:type="spellStart"/>
+      <w:r>
+        <w:rPr>
+          <w:lang w:val="fr-FR"/>
+        </w:rPr>
+        <w:t>indépendents</w:t>
+      </w:r>
+      <w:proofErr w:type="spellEnd"/>
+      <w:r>
+        <w:rPr>
+          <w:lang w:val="fr-FR"/>
+        </w:rPr>
+        <w:t xml:space="preserve">. En mode « output compare » je </w:t>
+      </w:r>
+      <w:r>
+        <w:rPr>
+          <w:lang w:val="fr-FR"/>
+        </w:rPr>
+        <w:t xml:space="preserve">dois pouvoir générer une fréquence spécifique contrôlée par la période du </w:t>
+      </w:r>
+      <w:proofErr w:type="spellStart"/>
+      <w:r>
+        <w:rPr>
+          <w:lang w:val="fr-FR"/>
+        </w:rPr>
+        <w:t>timer</w:t>
+      </w:r>
+      <w:proofErr w:type="spellEnd"/>
+      <w:r>
+        <w:rPr>
+          <w:lang w:val="fr-FR"/>
+        </w:rPr>
+        <w:t>.</w:t>
+      </w:r>
+    </w:p>
+    <w:p>
+      <w:pPr>
+        <w:rPr>
+          <w:lang w:val="fr-FR"/>
+        </w:rPr>
+      </w:pPr>
+      <w:r>
+        <w:rPr>
+          <w:lang w:val="fr-FR"/>
+        </w:rPr>
+        <w:t xml:space="preserve">Idée : je devrais pouvoir utiliser un </w:t>
+      </w:r>
+      <w:proofErr w:type="spellStart"/>
+      <w:r>
+        <w:rPr>
+          <w:lang w:val="fr-FR"/>
+        </w:rPr>
+        <w:t>timer</w:t>
+      </w:r>
+      <w:proofErr w:type="spellEnd"/>
+      <w:r>
+        <w:rPr>
+          <w:lang w:val="fr-FR"/>
+        </w:rPr>
+        <w:t xml:space="preserve"> pour implémenter la durée du mouvement, plutôt que de fixer le nombre d’impulsions pour chaque axe. Moins précis mais plus simple à implémenter.</w:t>
+      </w:r>
+    </w:p>
+    <w:p>
+      <w:pPr>
+        <w:rPr>
+          <w:lang w:val="fr-FR"/>
+        </w:rPr>
+      </w:pPr>
+      <w:r>
+        <w:rPr>
+          <w:lang w:val="fr-FR"/>
+        </w:rPr>
+        <w:t xml:space="preserve">Il se trouve que le F303K8 n’a qu’un seul </w:t>
+      </w:r>
+      <w:proofErr w:type="spellStart"/>
+      <w:r>
+        <w:rPr>
+          <w:lang w:val="fr-FR"/>
+        </w:rPr>
+        <w:t>timer</w:t>
+      </w:r>
+      <w:proofErr w:type="spellEnd"/>
+      <w:r>
+        <w:rPr>
+          <w:lang w:val="fr-FR"/>
+        </w:rPr>
+        <w:t xml:space="preserve"> « full-</w:t>
+      </w:r>
+      <w:proofErr w:type="spellStart"/>
+      <w:r>
+        <w:rPr>
+          <w:lang w:val="fr-FR"/>
+        </w:rPr>
+        <w:t>feature</w:t>
+      </w:r>
+      <w:proofErr w:type="spellEnd"/>
+      <w:r>
+        <w:rPr>
+          <w:lang w:val="fr-FR"/>
+        </w:rPr>
+        <w:t> », TIM1, qui n’est pas encore utilisé. Celui-ci inclut un compteur de répétitions et la génération de signal trigger.</w:t>
+      </w:r>
+    </w:p>
+    <w:p>
+      <w:pPr>
+        <w:rPr>
+          <w:lang w:val="fr-FR"/>
+        </w:rPr>
+      </w:pPr>
+      <w:r>
+        <w:rPr>
+          <w:lang w:val="fr-FR"/>
+        </w:rPr>
+        <w:t xml:space="preserve">L’approche la plus pratique pour piloter les </w:t>
+      </w:r>
+      <w:proofErr w:type="spellStart"/>
+      <w:r>
+        <w:rPr>
+          <w:lang w:val="fr-FR"/>
+        </w:rPr>
+        <w:t>PaP</w:t>
+      </w:r>
+      <w:proofErr w:type="spellEnd"/>
+      <w:r>
+        <w:rPr>
+          <w:lang w:val="fr-FR"/>
+        </w:rPr>
+        <w:t xml:space="preserve"> va </w:t>
+      </w:r>
+      <w:r>
+        <w:rPr>
+          <w:lang w:val="fr-FR"/>
+        </w:rPr>
+        <w:t>ê</w:t>
+      </w:r>
+      <w:r>
+        <w:rPr>
+          <w:lang w:val="fr-FR"/>
+        </w:rPr>
+        <w:t>tre</w:t>
+      </w:r>
+      <w:r>
+        <w:rPr>
+          <w:lang w:val="fr-FR"/>
+        </w:rPr>
+        <w:t xml:space="preserve"> l’algo de </w:t>
+      </w:r>
+      <w:proofErr w:type="spellStart"/>
+      <w:r>
+        <w:rPr>
+          <w:lang w:val="fr-FR"/>
+        </w:rPr>
+        <w:t>Bressenham</w:t>
+      </w:r>
+      <w:proofErr w:type="spellEnd"/>
+      <w:r>
+        <w:rPr>
+          <w:lang w:val="fr-FR"/>
+        </w:rPr>
+        <w:t xml:space="preserve">, cadencé par une interruption de </w:t>
+      </w:r>
+      <w:proofErr w:type="spellStart"/>
+      <w:r>
+        <w:rPr>
+          <w:lang w:val="fr-FR"/>
+        </w:rPr>
+        <w:t>timer</w:t>
+      </w:r>
+      <w:proofErr w:type="spellEnd"/>
+      <w:r>
+        <w:rPr>
+          <w:lang w:val="fr-FR"/>
+        </w:rPr>
+        <w:t xml:space="preserve"> basique (</w:t>
+      </w:r>
+      <w:r>
+        <w:rPr>
+          <w:b/>
+          <w:lang w:val="fr-FR"/>
+        </w:rPr>
+        <w:t>TIM6</w:t>
+      </w:r>
+      <w:r>
+        <w:rPr>
+          <w:lang w:val="fr-FR"/>
+        </w:rPr>
+        <w:t xml:space="preserve">) dont la fréquence sera choisie en fonction de la plus grande distance à couvrir (H ou V) et du temps imparti pour la couvrir. L’ISR de ce </w:t>
+      </w:r>
+      <w:proofErr w:type="spellStart"/>
+      <w:r>
+        <w:rPr>
+          <w:lang w:val="fr-FR"/>
+        </w:rPr>
+        <w:t>timer</w:t>
+      </w:r>
+      <w:proofErr w:type="spellEnd"/>
+      <w:r>
+        <w:rPr>
+          <w:lang w:val="fr-FR"/>
+        </w:rPr>
+        <w:t xml:space="preserve"> gardera le compte du nombre de pas effectué dans une variable globale.</w:t>
+      </w:r>
+    </w:p>
+    <w:p>
+      <w:pPr>
+        <w:rPr>
+          <w:lang w:val="fr-FR"/>
+        </w:rPr>
+      </w:pPr>
+      <w:r>
+        <w:rPr>
+          <w:lang w:val="fr-FR"/>
+        </w:rPr>
+        <w:t>La première étape va donc consister à vérifier que je peux faire fonctionner cette IRQ comme je l’entends.</w:t>
+      </w:r>
+      <w:r>
+        <w:rPr>
+          <w:lang w:val="fr-FR"/>
+        </w:rPr>
+        <w:t xml:space="preserve"> Essai rapide : mes </w:t>
+      </w:r>
+      <w:proofErr w:type="spellStart"/>
+      <w:r>
+        <w:rPr>
+          <w:lang w:val="fr-FR"/>
+        </w:rPr>
+        <w:t>timers</w:t>
+      </w:r>
+      <w:proofErr w:type="spellEnd"/>
+      <w:r>
+        <w:rPr>
+          <w:lang w:val="fr-FR"/>
+        </w:rPr>
+        <w:t xml:space="preserve"> sont </w:t>
+      </w:r>
+      <w:proofErr w:type="spellStart"/>
+      <w:r>
+        <w:rPr>
+          <w:lang w:val="fr-FR"/>
+        </w:rPr>
+        <w:t>clockés</w:t>
+      </w:r>
+      <w:proofErr w:type="spellEnd"/>
+      <w:r>
+        <w:rPr>
+          <w:lang w:val="fr-FR"/>
+        </w:rPr>
+        <w:t xml:space="preserve"> à 72 MHz, mes </w:t>
+      </w:r>
+      <w:proofErr w:type="spellStart"/>
+      <w:r>
+        <w:rPr>
+          <w:lang w:val="fr-FR"/>
+        </w:rPr>
+        <w:t>PaP</w:t>
+      </w:r>
+      <w:proofErr w:type="spellEnd"/>
+      <w:r>
+        <w:rPr>
+          <w:lang w:val="fr-FR"/>
+        </w:rPr>
+        <w:t xml:space="preserve"> font 200 pas/tour et 8mm par tour. Un mouvement de 1mm correspond donc à 25 pas. La gamme de vitesses est fixée arbitrairement de 1 mm/s à 100 mm/s, soit une fréquence de pas de 25 à 2500 Hz. Mettons 24 à 3600 pour simplifier les calculs.</w:t>
+      </w:r>
+    </w:p>
+    <w:p>
+      <w:pPr>
+        <w:rPr>
+          <w:lang w:val="fr-FR"/>
+        </w:rPr>
+      </w:pPr>
+      <w:r>
+        <w:rPr>
+          <w:lang w:val="fr-FR"/>
+        </w:rPr>
+        <w:lastRenderedPageBreak/>
+        <w:t xml:space="preserve">Pour produire 24 Hz à partir de 72 MHz j’ai besoin d’un rapport de 3 millions, et pour 3600 Hz un rapport de 20000. Le </w:t>
+      </w:r>
+      <w:proofErr w:type="spellStart"/>
+      <w:r>
+        <w:rPr>
+          <w:lang w:val="fr-FR"/>
+        </w:rPr>
+        <w:t>prescaler</w:t>
+      </w:r>
+      <w:proofErr w:type="spellEnd"/>
+      <w:r>
+        <w:rPr>
+          <w:lang w:val="fr-FR"/>
+        </w:rPr>
+        <w:t xml:space="preserve"> de TIM6</w:t>
+      </w:r>
+      <w:r>
+        <w:rPr>
+          <w:lang w:val="fr-FR"/>
+        </w:rPr>
+        <w:t xml:space="preserve"> est sur 16 bits</w:t>
+      </w:r>
+      <w:r>
+        <w:rPr>
+          <w:lang w:val="fr-FR"/>
+        </w:rPr>
+        <w:t xml:space="preserve">, ainsi que la période. Je veux la gamme dynamique la plus large sur la période, disons de 0 à 60000, où 60000 correspondrait au rapport de 3 </w:t>
+      </w:r>
+      <w:proofErr w:type="gramStart"/>
+      <w:r>
+        <w:rPr>
+          <w:lang w:val="fr-FR"/>
+        </w:rPr>
+        <w:t>million</w:t>
+      </w:r>
+      <w:proofErr w:type="gramEnd"/>
+      <w:r>
+        <w:rPr>
+          <w:lang w:val="fr-FR"/>
+        </w:rPr>
+        <w:t xml:space="preserve">. 3M/60K = 50, ce qui sera la valeur du </w:t>
+      </w:r>
+      <w:proofErr w:type="spellStart"/>
+      <w:r>
+        <w:rPr>
+          <w:lang w:val="fr-FR"/>
+        </w:rPr>
+        <w:t>prescaler</w:t>
+      </w:r>
+      <w:proofErr w:type="spellEnd"/>
+      <w:r>
+        <w:rPr>
+          <w:lang w:val="fr-FR"/>
+        </w:rPr>
+        <w:t>.</w:t>
+      </w:r>
+    </w:p>
+    <w:p>
+      <w:pPr>
+        <w:rPr>
+          <w:lang w:val="fr-FR"/>
+        </w:rPr>
+      </w:pPr>
+      <w:r>
+        <w:rPr>
+          <w:lang w:val="fr-FR"/>
+        </w:rPr>
+        <w:t xml:space="preserve">Donc, si je </w:t>
+      </w:r>
+      <w:proofErr w:type="spellStart"/>
+      <w:r>
+        <w:rPr>
+          <w:lang w:val="fr-FR"/>
+        </w:rPr>
+        <w:t>met</w:t>
+      </w:r>
+      <w:proofErr w:type="spellEnd"/>
+      <w:r>
+        <w:rPr>
+          <w:lang w:val="fr-FR"/>
+        </w:rPr>
+        <w:t xml:space="preserve"> une période de 1, j’aurai une fréquence de 72 MHz / 50 </w:t>
+      </w:r>
+      <w:proofErr w:type="gramStart"/>
+      <w:r>
+        <w:rPr>
+          <w:lang w:val="fr-FR"/>
+        </w:rPr>
+        <w:t>=  1.44</w:t>
+      </w:r>
+      <w:proofErr w:type="gramEnd"/>
+      <w:r>
+        <w:rPr>
+          <w:lang w:val="fr-FR"/>
+        </w:rPr>
+        <w:t xml:space="preserve"> MHz. Pour une période de 60000 j’aurai une fréquence de 24 Hz. Pour obtenir 3600 Hz il me faudra une période de 400.</w:t>
+      </w:r>
+    </w:p>
+    <w:p>
+      <w:pPr>
+        <w:rPr>
+          <w:lang w:val="fr-FR"/>
+        </w:rPr>
+      </w:pPr>
+      <w:r>
+        <w:rPr>
+          <w:lang w:val="fr-FR"/>
+        </w:rPr>
+        <w:t xml:space="preserve">Je compte passer comme arguments une distance (en mm) et une vitesse (en mm/s). Je dois pouvoir facilement convertir la vitesse en période de </w:t>
+      </w:r>
+      <w:proofErr w:type="spellStart"/>
+      <w:r>
+        <w:rPr>
+          <w:lang w:val="fr-FR"/>
+        </w:rPr>
+        <w:t>timer</w:t>
+      </w:r>
+      <w:proofErr w:type="spellEnd"/>
+      <w:r>
+        <w:rPr>
+          <w:lang w:val="fr-FR"/>
+        </w:rPr>
+        <w:t xml:space="preserve">. Je sais que mon </w:t>
+      </w:r>
+      <w:proofErr w:type="spellStart"/>
+      <w:r>
+        <w:rPr>
+          <w:lang w:val="fr-FR"/>
+        </w:rPr>
+        <w:t>timer</w:t>
+      </w:r>
+      <w:proofErr w:type="spellEnd"/>
+      <w:r>
+        <w:rPr>
+          <w:lang w:val="fr-FR"/>
+        </w:rPr>
+        <w:t xml:space="preserve"> aura une fréquence de comptage de 1.44 MHz et que 1 mm = 25 pas. </w:t>
+      </w:r>
+      <w:r>
+        <w:rPr>
+          <w:lang w:val="fr-FR"/>
+        </w:rPr>
+        <w:t>Donc :</w:t>
+      </w:r>
+    </w:p>
+    <w:p>
+      <w:pPr>
+        <w:rPr>
+          <w:lang w:val="fr-FR"/>
+        </w:rPr>
+      </w:pPr>
+      <w:r>
+        <w:rPr>
+          <w:lang w:val="fr-FR"/>
+        </w:rPr>
+        <w:t>V = 1.44 MHz / 25 / P = 57600 / P</w:t>
+      </w:r>
+    </w:p>
+    <w:p>
+      <w:pPr>
+        <w:rPr>
+          <w:lang w:val="fr-FR"/>
+        </w:rPr>
+      </w:pPr>
+      <w:r>
+        <w:rPr>
+          <w:lang w:val="fr-FR"/>
+        </w:rPr>
+        <w:t>Donc :</w:t>
+      </w:r>
+    </w:p>
+    <w:p>
+      <w:pPr>
+        <w:rPr>
+          <w:lang w:val="fr-FR"/>
+        </w:rPr>
+      </w:pPr>
+      <w:r>
+        <w:rPr>
+          <w:lang w:val="fr-FR"/>
+        </w:rPr>
+        <w:t>P = 57600 / V.</w:t>
+      </w:r>
+    </w:p>
+    <w:p>
+      <w:pPr>
+        <w:rPr>
+          <w:lang w:val="fr-FR"/>
+        </w:rPr>
+      </w:pPr>
+      <w:r>
+        <w:rPr>
+          <w:lang w:val="fr-FR"/>
+        </w:rPr>
+        <w:t>Vérifions :</w:t>
+      </w:r>
+    </w:p>
+    <w:p>
+      <w:pPr>
+        <w:rPr>
+          <w:lang w:val="fr-FR"/>
+        </w:rPr>
+      </w:pPr>
+      <w:r>
+        <w:rPr>
+          <w:lang w:val="fr-FR"/>
+        </w:rPr>
+        <w:t>Si V = 1 mm/s, P = 57600, ce qui produira 72 MHz / 50 / 57600 = 25 Hz, effectivement 1 mm/s</w:t>
+      </w:r>
+    </w:p>
+    <w:p>
+      <w:pPr>
+        <w:rPr>
+          <w:lang w:val="fr-FR"/>
+        </w:rPr>
+      </w:pPr>
+      <w:r>
+        <w:rPr>
+          <w:lang w:val="fr-FR"/>
+        </w:rPr>
+        <w:t>Si V = 100 mm/s, P = 576, ce qui produira 72 MHz / 50 / 576 = 2500 Hz, effectivement 100 mm/s</w:t>
+      </w:r>
+    </w:p>
+    <w:p>
+      <w:pPr>
+        <w:rPr>
+          <w:lang w:val="fr-FR"/>
+        </w:rPr>
+      </w:pPr>
+      <w:r>
+        <w:rPr>
+          <w:lang w:val="fr-FR"/>
+        </w:rPr>
+        <w:t>En parallèle, le pilotage des servos présente un challenge, il est nécessaire d’écrire 4 octets par servo (ou LED) et avec un total de 8 canaux, on a donc 32 octets à envoyer pour mettre à jour la position des servos. Cela va nécessiter 8 ms environ.</w:t>
+      </w:r>
+    </w:p>
+    <w:p>
+      <w:pPr>
+        <w:rPr>
+          <w:lang w:val="fr-FR"/>
+        </w:rPr>
+      </w:pPr>
+      <w:r>
+        <w:rPr>
+          <w:lang w:val="fr-FR"/>
+        </w:rPr>
+        <w:t>Je vais tenter d’utiliser le DMA.</w:t>
+      </w:r>
+    </w:p>
+    <w:p>
+      <w:pPr>
+        <w:pStyle w:val="Heading3"/>
+        <w:rPr>
+          <w:lang w:val="fr-FR"/>
+        </w:rPr>
+      </w:pPr>
+      <w:r>
+        <w:rPr>
+          <w:lang w:val="fr-FR"/>
+        </w:rPr>
+        <w:t>Deuxième Jour</w:t>
+      </w:r>
+    </w:p>
+    <w:p>
+      <w:pPr>
+        <w:rPr>
+          <w:lang w:val="fr-FR"/>
+        </w:rPr>
+      </w:pPr>
+      <w:r>
+        <w:rPr>
+          <w:lang w:val="fr-FR"/>
+        </w:rPr>
+        <w:t>Idée : plutôt que d’utiliser le DMA, je pourrais envoyer un (ou plusieurs) octet I²C à chaque interruption sur TIM6.</w:t>
+      </w:r>
+    </w:p>
+    <w:p>
+      <w:pPr>
+        <w:rPr>
+          <w:lang w:val="fr-FR"/>
+        </w:rPr>
+      </w:pPr>
+      <w:r>
+        <w:rPr>
+          <w:lang w:val="fr-FR"/>
+        </w:rPr>
+        <w:t xml:space="preserve">Un problème de jumper sur la Nucléo la faisait tourner trop lentement. En pratique, l’envoi des données en mode </w:t>
+      </w:r>
+      <w:proofErr w:type="spellStart"/>
+      <w:r>
+        <w:rPr>
+          <w:lang w:val="fr-FR"/>
+        </w:rPr>
+        <w:t>burst</w:t>
+      </w:r>
+      <w:proofErr w:type="spellEnd"/>
+      <w:r>
+        <w:rPr>
+          <w:lang w:val="fr-FR"/>
+        </w:rPr>
+        <w:t xml:space="preserve"> pour 8 servos (PCA9685) prend moins d’une milliseconde.</w:t>
+      </w:r>
+    </w:p>
+    <w:p>
+      <w:pPr>
+        <w:rPr>
+          <w:lang w:val="fr-FR"/>
+        </w:rPr>
+      </w:pPr>
+      <w:r>
+        <w:rPr>
+          <w:lang w:val="fr-FR"/>
+        </w:rPr>
+        <w:t>Cela peut donc se faire à une fréquence de plus de 1 KHz, hélas pas assez rapide pour être fait en même temps que l’ISR TIM6.</w:t>
+      </w:r>
+    </w:p>
+    <w:p>
+      <w:pPr>
+        <w:rPr>
+          <w:lang w:val="fr-FR"/>
+        </w:rPr>
+      </w:pPr>
+      <w:r>
+        <w:rPr>
+          <w:lang w:val="fr-FR"/>
+        </w:rPr>
+        <w:t xml:space="preserve">Pour les </w:t>
+      </w:r>
+      <w:proofErr w:type="spellStart"/>
+      <w:r>
+        <w:rPr>
+          <w:lang w:val="fr-FR"/>
+        </w:rPr>
+        <w:t>PaP</w:t>
+      </w:r>
+      <w:proofErr w:type="spellEnd"/>
+      <w:r>
+        <w:rPr>
+          <w:lang w:val="fr-FR"/>
+        </w:rPr>
+        <w:t xml:space="preserve">, je pense que le plus simple est d’utiliser deux </w:t>
+      </w:r>
+      <w:proofErr w:type="spellStart"/>
+      <w:r>
+        <w:rPr>
+          <w:lang w:val="fr-FR"/>
+        </w:rPr>
+        <w:t>timers</w:t>
+      </w:r>
+      <w:proofErr w:type="spellEnd"/>
+      <w:r>
+        <w:rPr>
+          <w:lang w:val="fr-FR"/>
+        </w:rPr>
+        <w:t xml:space="preserve"> (TIM2 et TIM16) pour générer les impulsions de commande de pas. Les ISR de ces </w:t>
+      </w:r>
+      <w:proofErr w:type="spellStart"/>
+      <w:r>
+        <w:rPr>
+          <w:lang w:val="fr-FR"/>
+        </w:rPr>
+        <w:t>timers</w:t>
+      </w:r>
+      <w:proofErr w:type="spellEnd"/>
+      <w:r>
+        <w:rPr>
+          <w:lang w:val="fr-FR"/>
+        </w:rPr>
+        <w:t xml:space="preserve"> compteront les pas à effectuer.</w:t>
+      </w:r>
+    </w:p>
+    <w:p>
+      <w:pPr>
+        <w:rPr>
+          <w:lang w:val="fr-FR"/>
+        </w:rPr>
+      </w:pPr>
+      <w:r>
+        <w:rPr>
+          <w:lang w:val="fr-FR"/>
+        </w:rPr>
+        <w:t>La procédure de commande sera donc :</w:t>
+      </w:r>
+    </w:p>
+    <w:p>
+      <w:pPr>
+        <w:rPr>
+          <w:lang w:val="fr-FR"/>
+        </w:rPr>
+      </w:pPr>
+    </w:p>
+    <w:p>
+      <w:pPr>
+        <w:pStyle w:val="ListParagraph"/>
+        <w:numPr>
+          <w:ilvl w:val="0"/>
+          <w:numId w:val="3"/>
+        </w:numPr>
+        <w:rPr>
+          <w:lang w:val="fr-FR"/>
+        </w:rPr>
+      </w:pPr>
+      <w:r>
+        <w:rPr>
+          <w:lang w:val="fr-FR"/>
+        </w:rPr>
+        <w:t>Attente de retombée du bit « </w:t>
+      </w:r>
+      <w:proofErr w:type="spellStart"/>
+      <w:r>
+        <w:rPr>
+          <w:lang w:val="fr-FR"/>
+        </w:rPr>
+        <w:t>busy</w:t>
+      </w:r>
+      <w:proofErr w:type="spellEnd"/>
+      <w:r>
+        <w:rPr>
+          <w:lang w:val="fr-FR"/>
+        </w:rPr>
+        <w:t> »</w:t>
+      </w:r>
+    </w:p>
+    <w:p>
+      <w:pPr>
+        <w:pStyle w:val="ListParagraph"/>
+        <w:numPr>
+          <w:ilvl w:val="0"/>
+          <w:numId w:val="3"/>
+        </w:numPr>
+        <w:rPr>
+          <w:lang w:val="fr-FR"/>
+        </w:rPr>
+      </w:pPr>
+      <w:r>
+        <w:rPr>
+          <w:lang w:val="fr-FR"/>
+        </w:rPr>
+        <w:t>Détermination des directions en Y et Z =&gt; signaux SM1_DIR et SM2_DIR</w:t>
+      </w:r>
+    </w:p>
+    <w:p>
+      <w:pPr>
+        <w:pStyle w:val="ListParagraph"/>
+        <w:numPr>
+          <w:ilvl w:val="0"/>
+          <w:numId w:val="3"/>
+        </w:numPr>
+        <w:rPr>
+          <w:lang w:val="fr-FR"/>
+        </w:rPr>
+      </w:pPr>
+      <w:r>
+        <w:rPr>
+          <w:lang w:val="fr-FR"/>
+        </w:rPr>
+        <w:lastRenderedPageBreak/>
         <w:t>Stockage du nombre de pas dans des variables globales</w:t>
       </w:r>
     </w:p>
@@ -3757,6 +5082,119 @@
 <file path=word/numbering.xml><?xml version="1.0" encoding="utf-8"?>
 <w:numbering xmlns:wpc="http://schemas.microsoft.com/office/word/2010/wordprocessingCanvas" xmlns:cx="http://schemas.microsoft.com/office/drawing/2014/chartex" xmlns:cx1="http://schemas.microsoft.com/office/drawing/2015/9/8/chartex" xmlns:cx2="http://schemas.microsoft.com/office/drawing/2015/10/21/chartex" xmlns:cx3="http://schemas.microsoft.com/office/drawing/2016/5/9/chartex" xmlns:cx4="http://schemas.microsoft.com/office/drawing/2016/5/10/chartex" xmlns:cx5="http://schemas.microsoft.com/office/drawing/2016/5/11/chartex" xmlns:cx6="http://schemas.microsoft.com/office/drawing/2016/5/12/chartex" xmlns:cx7="http://schemas.microsoft.com/office/drawing/2016/5/13/chartex" xmlns:cx8="http://schemas.microsoft.com/office/drawing/2016/5/14/chartex" xmlns:mc="http://schemas.openxmlformats.org/markup-compatibility/2006" xmlns:aink="http://schemas.microsoft.com/office/drawing/2016/ink" xmlns:am3d="http://schemas.microsoft.com/office/drawing/2017/model3d" xmlns:o="urn:schemas-microsoft-com:office:office" xmlns:r="http://schemas.openxmlformats.org/officeDocument/2006/relationships" xmlns:m="http://schemas.openxmlformats.org/officeDocument/2006/math" xmlns:v="urn:schemas-microsoft-com:vml" xmlns:wp14="http://schemas.microsoft.com/office/word/2010/wordprocessingDrawing" xmlns:wp="http://schemas.openxmlformats.org/drawingml/2006/wordprocessingDrawing" xmlns:w10="urn:schemas-microsoft-com:office:word" xmlns:w="http://schemas.openxmlformats.org/wordprocessingml/2006/main" xmlns:w14="http://schemas.microsoft.com/office/word/2010/wordml" xmlns:w15="http://schemas.microsoft.com/office/word/2012/wordml" xmlns:w16cid="http://schemas.microsoft.com/office/word/2016/wordml/cid" xmlns:w16se="http://schemas.microsoft.com/office/word/2015/wordml/symex" xmlns:wpg="http://schemas.microsoft.com/office/word/2010/wordprocessingGroup" xmlns:wpi="http://schemas.microsoft.com/office/word/2010/wordprocessingInk" xmlns:wne="http://schemas.microsoft.com/office/word/2006/wordml" xmlns:wps="http://schemas.microsoft.com/office/word/2010/wordprocessingShape" mc:Ignorable="w14 w15 w16se w16cid wp14">
   <w:abstractNum w:abstractNumId="0" w15:restartNumberingAfterBreak="0">
+    <w:nsid w:val="11713F3F"/>
+    <w:multiLevelType w:val="hybridMultilevel"/>
+    <w:tmpl w:val="F2FC31E0"/>
+    <w:lvl w:ilvl="0" w:tplc="9D986E90">
+      <w:start w:val="72"/>
+      <w:numFmt w:val="bullet"/>
+      <w:lvlText w:val=""/>
+      <w:lvlJc w:val="left"/>
+      <w:pPr>
+        <w:ind w:left="720" w:hanging="360"/>
+      </w:pPr>
+      <w:rPr>
+        <w:rFonts w:ascii="Wingdings" w:eastAsiaTheme="minorHAnsi" w:hAnsi="Wingdings" w:cstheme="minorBidi" w:hint="default"/>
+      </w:rPr>
+    </w:lvl>
+    <w:lvl w:ilvl="1" w:tplc="04090003" w:tentative="1">
+      <w:start w:val="1"/>
+      <w:numFmt w:val="bullet"/>
+      <w:lvlText w:val="o"/>
+      <w:lvlJc w:val="left"/>
+      <w:pPr>
+        <w:ind w:left="1440" w:hanging="360"/>
+      </w:pPr>
+      <w:rPr>
+        <w:rFonts w:ascii="Courier New" w:hAnsi="Courier New" w:cs="Courier New" w:hint="default"/>
+      </w:rPr>
+    </w:lvl>
+    <w:lvl w:ilvl="2" w:tplc="04090005" w:tentative="1">
+      <w:start w:val="1"/>
+      <w:numFmt w:val="bullet"/>
+      <w:lvlText w:val=""/>
+      <w:lvlJc w:val="left"/>
+      <w:pPr>
+        <w:ind w:left="2160" w:hanging="360"/>
+      </w:pPr>
+      <w:rPr>
+        <w:rFonts w:ascii="Wingdings" w:hAnsi="Wingdings" w:hint="default"/>
+      </w:rPr>
+    </w:lvl>
+    <w:lvl w:ilvl="3" w:tplc="04090001" w:tentative="1">
+      <w:start w:val="1"/>
+      <w:numFmt w:val="bullet"/>
+      <w:lvlText w:val=""/>
+      <w:lvlJc w:val="left"/>
+      <w:pPr>
+        <w:ind w:left="2880" w:hanging="360"/>
+      </w:pPr>
+      <w:rPr>
+        <w:rFonts w:ascii="Symbol" w:hAnsi="Symbol" w:hint="default"/>
+      </w:rPr>
+    </w:lvl>
+    <w:lvl w:ilvl="4" w:tplc="04090003" w:tentative="1">
+      <w:start w:val="1"/>
+      <w:numFmt w:val="bullet"/>
+      <w:lvlText w:val="o"/>
+      <w:lvlJc w:val="left"/>
+      <w:pPr>
+        <w:ind w:left="3600" w:hanging="360"/>
+      </w:pPr>
+      <w:rPr>
+        <w:rFonts w:ascii="Courier New" w:hAnsi="Courier New" w:cs="Courier New" w:hint="default"/>
+      </w:rPr>
+    </w:lvl>
+    <w:lvl w:ilvl="5" w:tplc="04090005" w:tentative="1">
+      <w:start w:val="1"/>
+      <w:numFmt w:val="bullet"/>
+      <w:lvlText w:val=""/>
+      <w:lvlJc w:val="left"/>
+      <w:pPr>
+        <w:ind w:left="4320" w:hanging="360"/>
+      </w:pPr>
+      <w:rPr>
+        <w:rFonts w:ascii="Wingdings" w:hAnsi="Wingdings" w:hint="default"/>
+      </w:rPr>
+    </w:lvl>
+    <w:lvl w:ilvl="6" w:tplc="04090001" w:tentative="1">
+      <w:start w:val="1"/>
+      <w:numFmt w:val="bullet"/>
+      <w:lvlText w:val=""/>
+      <w:lvlJc w:val="left"/>
+      <w:pPr>
+        <w:ind w:left="5040" w:hanging="360"/>
+      </w:pPr>
+      <w:rPr>
+        <w:rFonts w:ascii="Symbol" w:hAnsi="Symbol" w:hint="default"/>
+      </w:rPr>
+    </w:lvl>
+    <w:lvl w:ilvl="7" w:tplc="04090003" w:tentative="1">
+      <w:start w:val="1"/>
+      <w:numFmt w:val="bullet"/>
+      <w:lvlText w:val="o"/>
+      <w:lvlJc w:val="left"/>
+      <w:pPr>
+        <w:ind w:left="5760" w:hanging="360"/>
+      </w:pPr>
+      <w:rPr>
+        <w:rFonts w:ascii="Courier New" w:hAnsi="Courier New" w:cs="Courier New" w:hint="default"/>
+      </w:rPr>
+    </w:lvl>
+    <w:lvl w:ilvl="8" w:tplc="04090005" w:tentative="1">
+      <w:start w:val="1"/>
+      <w:numFmt w:val="bullet"/>
+      <w:lvlText w:val=""/>
+      <w:lvlJc w:val="left"/>
+      <w:pPr>
+        <w:ind w:left="6480" w:hanging="360"/>
+      </w:pPr>
+      <w:rPr>
+        <w:rFonts w:ascii="Wingdings" w:hAnsi="Wingdings" w:hint="default"/>
+      </w:rPr>
+    </w:lvl>
+  </w:abstractNum>
+  <w:abstractNum w:abstractNumId="1" w15:restartNumberingAfterBreak="0">
     <w:nsid w:val="1F106B53"/>
     <w:multiLevelType w:val="hybridMultilevel"/>
     <w:tmpl w:val="1CFC53F8"/>
@@ -3869,7 +5307,7 @@
       </w:rPr>
     </w:lvl>
   </w:abstractNum>
-  <w:abstractNum w:abstractNumId="1" w15:restartNumberingAfterBreak="0">
+  <w:abstractNum w:abstractNumId="2" w15:restartNumberingAfterBreak="0">
     <w:nsid w:val="58BC6323"/>
     <w:multiLevelType w:val="multilevel"/>
     <w:tmpl w:val="E9143216"/>
@@ -4000,12 +5438,15 @@
     </w:lvl>
   </w:abstractNum>
   <w:num w:numId="1">
+    <w:abstractNumId w:val="2"/>
+  </w:num>
+  <w:num w:numId="2">
+    <w:abstractNumId w:val="2"/>
+  </w:num>
+  <w:num w:numId="3">
     <w:abstractNumId w:val="1"/>
   </w:num>
-  <w:num w:numId="2">
-    <w:abstractNumId w:val="1"/>
-  </w:num>
-  <w:num w:numId="3">
+  <w:num w:numId="4">
     <w:abstractNumId w:val="0"/>
   </w:num>
 </w:numbering>
@@ -5224,7 +6665,7 @@
 </file>
 
 <file path=customXml/itemProps1.xml><?xml version="1.0" encoding="utf-8"?>
-<ds:datastoreItem xmlns:ds="http://schemas.openxmlformats.org/officeDocument/2006/customXml" ds:itemID="{81BFF0AA-A7E2-4DF0-870B-8A070AC01C32}">
+<ds:datastoreItem xmlns:ds="http://schemas.openxmlformats.org/officeDocument/2006/customXml" ds:itemID="{3793A489-DE14-427C-A535-B7533731A283}">
   <ds:schemaRefs>
     <ds:schemaRef ds:uri="http://schemas.openxmlformats.org/officeDocument/2006/bibliography"/>
   </ds:schemaRefs>

</xml_diff>